<commit_message>
VS_all_about is changed header
</commit_message>
<xml_diff>
--- a/VS_all_about.docx
+++ b/VS_all_about.docx
@@ -26,6 +26,64 @@
         </w:rPr>
         <w:t xml:space="preserve"> – version control system</w:t>
       </w:r>
+      <w:r>
+        <w:rPr>
+          <w:b/>
+          <w:sz w:val="40"/>
+          <w:szCs w:val="40"/>
+        </w:rPr>
+        <w:t xml:space="preserve"> </w:t>
+      </w:r>
+      <w:r>
+        <w:rPr>
+          <w:b/>
+          <w:color w:val="C00000"/>
+          <w:sz w:val="40"/>
+          <w:szCs w:val="40"/>
+          <w:lang w:val="ru-RU"/>
+        </w:rPr>
+        <w:t>Система</w:t>
+      </w:r>
+      <w:r>
+        <w:rPr>
+          <w:b/>
+          <w:color w:val="C00000"/>
+          <w:sz w:val="40"/>
+          <w:szCs w:val="40"/>
+        </w:rPr>
+        <w:t xml:space="preserve"> </w:t>
+      </w:r>
+      <w:r>
+        <w:rPr>
+          <w:b/>
+          <w:color w:val="C00000"/>
+          <w:sz w:val="40"/>
+          <w:szCs w:val="40"/>
+          <w:lang w:val="ru-RU"/>
+        </w:rPr>
+        <w:t>контроля</w:t>
+      </w:r>
+      <w:r>
+        <w:rPr>
+          <w:b/>
+          <w:color w:val="C00000"/>
+          <w:sz w:val="40"/>
+          <w:szCs w:val="40"/>
+        </w:rPr>
+        <w:t xml:space="preserve"> </w:t>
+      </w:r>
+      <w:r>
+        <w:rPr>
+          <w:b/>
+          <w:color w:val="C00000"/>
+          <w:sz w:val="40"/>
+          <w:szCs w:val="40"/>
+          <w:lang w:val="ru-RU"/>
+        </w:rPr>
+        <w:t>версий</w:t>
+      </w:r>
+      <w:bookmarkStart w:id="0" w:name="_GoBack"/>
+      <w:bookmarkEnd w:id="0"/>
     </w:p>
     <w:tbl>
       <w:tblPr>
@@ -1146,8 +1204,6 @@
               </w:rPr>
               <w:t>Показывает какие конкретно были сделаны изменения в коммите. -2 – последние два коммита</w:t>
             </w:r>
-            <w:bookmarkStart w:id="0" w:name="_GoBack"/>
-            <w:bookmarkEnd w:id="0"/>
           </w:p>
         </w:tc>
       </w:tr>

</xml_diff>

<commit_message>
next change of header
</commit_message>
<xml_diff>
--- a/VS_all_about.docx
+++ b/VS_all_about.docx
@@ -81,6 +81,15 @@
           <w:lang w:val="ru-RU"/>
         </w:rPr>
         <w:t>версий</w:t>
+      </w:r>
+      <w:r>
+        <w:rPr>
+          <w:b/>
+          <w:color w:val="C00000"/>
+          <w:sz w:val="40"/>
+          <w:szCs w:val="40"/>
+        </w:rPr>
+        <w:t>!!</w:t>
       </w:r>
       <w:bookmarkStart w:id="0" w:name="_GoBack"/>
       <w:bookmarkEnd w:id="0"/>

</xml_diff>

<commit_message>
.gitignore file is updated
</commit_message>
<xml_diff>
--- a/VS_all_about.docx
+++ b/VS_all_about.docx
@@ -43,8 +43,6 @@
           <w:szCs w:val="40"/>
         </w:rPr>
       </w:pPr>
-      <w:bookmarkStart w:id="0" w:name="_GoBack"/>
-      <w:bookmarkEnd w:id="0"/>
       <w:r>
         <w:rPr>
           <w:b/>
@@ -1213,6 +1211,581 @@
               </w:rPr>
               <w:t>Показывает какие конкретно были сделаны изменения в коммите. -2 – последние два коммита</w:t>
             </w:r>
+          </w:p>
+        </w:tc>
+      </w:tr>
+      <w:tr>
+        <w:tc>
+          <w:tcPr>
+            <w:tcW w:w="5395" w:type="dxa"/>
+          </w:tcPr>
+          <w:p>
+            <w:pPr>
+              <w:rPr>
+                <w:b/>
+              </w:rPr>
+            </w:pPr>
+            <w:r>
+              <w:rPr>
+                <w:b/>
+              </w:rPr>
+              <w:t>$ git config –global core.editor “’C:\ProgramFiles\Notepad++\notepad++.exe’ -multiInst -notabbar -nosession -noPlugin”</w:t>
+            </w:r>
+          </w:p>
+        </w:tc>
+        <w:tc>
+          <w:tcPr>
+            <w:tcW w:w="5395" w:type="dxa"/>
+          </w:tcPr>
+          <w:p>
+            <w:pPr>
+              <w:rPr>
+                <w:b/>
+                <w:lang w:val="ru-RU"/>
+              </w:rPr>
+            </w:pPr>
+            <w:r>
+              <w:rPr>
+                <w:b/>
+                <w:lang w:val="ru-RU"/>
+              </w:rPr>
+              <w:t xml:space="preserve">Вписать изменения в настройки. Вызов редактора при </w:t>
+            </w:r>
+            <w:r>
+              <w:rPr>
+                <w:b/>
+              </w:rPr>
+              <w:t>git</w:t>
+            </w:r>
+            <w:r>
+              <w:rPr>
+                <w:b/>
+                <w:lang w:val="ru-RU"/>
+              </w:rPr>
+              <w:t xml:space="preserve"> </w:t>
+            </w:r>
+            <w:r>
+              <w:rPr>
+                <w:b/>
+              </w:rPr>
+              <w:t>commit</w:t>
+            </w:r>
+            <w:r>
+              <w:rPr>
+                <w:b/>
+                <w:lang w:val="ru-RU"/>
+              </w:rPr>
+              <w:t xml:space="preserve"> </w:t>
+            </w:r>
+            <w:r>
+              <w:rPr>
+                <w:b/>
+                <w:lang w:val="ru-RU"/>
+              </w:rPr>
+              <w:t>без коментария. В редакторе вписать комент. Редактор закрыть.</w:t>
+            </w:r>
+          </w:p>
+        </w:tc>
+      </w:tr>
+      <w:tr>
+        <w:tc>
+          <w:tcPr>
+            <w:tcW w:w="5395" w:type="dxa"/>
+          </w:tcPr>
+          <w:p>
+            <w:pPr>
+              <w:rPr>
+                <w:b/>
+              </w:rPr>
+            </w:pPr>
+            <w:r>
+              <w:rPr>
+                <w:b/>
+              </w:rPr>
+              <w:t>$ git remote</w:t>
+            </w:r>
+          </w:p>
+        </w:tc>
+        <w:tc>
+          <w:tcPr>
+            <w:tcW w:w="5395" w:type="dxa"/>
+          </w:tcPr>
+          <w:p>
+            <w:pPr>
+              <w:rPr>
+                <w:b/>
+                <w:lang w:val="ru-RU"/>
+              </w:rPr>
+            </w:pPr>
+            <w:r>
+              <w:rPr>
+                <w:b/>
+                <w:lang w:val="ru-RU"/>
+              </w:rPr>
+              <w:t xml:space="preserve">Просмотреть какие удалённые репозитории мы имеем. </w:t>
+            </w:r>
+            <w:r>
+              <w:rPr>
+                <w:b/>
+              </w:rPr>
+              <w:t>Github</w:t>
+            </w:r>
+            <w:r>
+              <w:rPr>
+                <w:b/>
+                <w:lang w:val="ru-RU"/>
+              </w:rPr>
+              <w:t xml:space="preserve"> </w:t>
+            </w:r>
+            <w:r>
+              <w:rPr>
+                <w:b/>
+                <w:lang w:val="ru-RU"/>
+              </w:rPr>
+              <w:t xml:space="preserve">даёт имя  по умолчанию </w:t>
+            </w:r>
+            <w:r>
+              <w:rPr>
+                <w:b/>
+              </w:rPr>
+              <w:t>origin</w:t>
+            </w:r>
+          </w:p>
+        </w:tc>
+      </w:tr>
+      <w:tr>
+        <w:tc>
+          <w:tcPr>
+            <w:tcW w:w="5395" w:type="dxa"/>
+          </w:tcPr>
+          <w:p>
+            <w:pPr>
+              <w:rPr>
+                <w:b/>
+                <w:lang w:val="ru-RU"/>
+              </w:rPr>
+            </w:pPr>
+            <w:r>
+              <w:rPr>
+                <w:b/>
+              </w:rPr>
+              <w:t>$ git remote</w:t>
+            </w:r>
+            <w:r>
+              <w:rPr>
+                <w:b/>
+              </w:rPr>
+              <w:t xml:space="preserve"> -v</w:t>
+            </w:r>
+          </w:p>
+        </w:tc>
+        <w:tc>
+          <w:tcPr>
+            <w:tcW w:w="5395" w:type="dxa"/>
+          </w:tcPr>
+          <w:p>
+            <w:pPr>
+              <w:rPr>
+                <w:b/>
+                <w:lang w:val="ru-RU"/>
+              </w:rPr>
+            </w:pPr>
+            <w:r>
+              <w:rPr>
+                <w:b/>
+                <w:lang w:val="ru-RU"/>
+              </w:rPr>
+              <w:t>Покажет полный путь до репозитория куда положить и до репозитория откуда взять</w:t>
+            </w:r>
+          </w:p>
+        </w:tc>
+      </w:tr>
+      <w:tr>
+        <w:tc>
+          <w:tcPr>
+            <w:tcW w:w="5395" w:type="dxa"/>
+          </w:tcPr>
+          <w:p>
+            <w:pPr>
+              <w:rPr>
+                <w:b/>
+              </w:rPr>
+            </w:pPr>
+            <w:r>
+              <w:rPr>
+                <w:b/>
+              </w:rPr>
+              <w:t>$ git push -u origin master</w:t>
+            </w:r>
+          </w:p>
+        </w:tc>
+        <w:tc>
+          <w:tcPr>
+            <w:tcW w:w="5395" w:type="dxa"/>
+          </w:tcPr>
+          <w:p>
+            <w:pPr>
+              <w:rPr>
+                <w:b/>
+                <w:lang w:val="ru-RU"/>
+              </w:rPr>
+            </w:pPr>
+            <w:r>
+              <w:rPr>
+                <w:b/>
+                <w:lang w:val="ru-RU"/>
+              </w:rPr>
+              <w:t xml:space="preserve">Отправляем в репо </w:t>
+            </w:r>
+            <w:r>
+              <w:rPr>
+                <w:b/>
+                <w:lang w:val="ru-RU"/>
+              </w:rPr>
+              <w:t>“</w:t>
+            </w:r>
+            <w:r>
+              <w:rPr>
+                <w:b/>
+              </w:rPr>
+              <w:t>origin</w:t>
+            </w:r>
+            <w:r>
+              <w:rPr>
+                <w:b/>
+                <w:lang w:val="ru-RU"/>
+              </w:rPr>
+              <w:t xml:space="preserve">” </w:t>
+            </w:r>
+            <w:r>
+              <w:rPr>
+                <w:b/>
+                <w:lang w:val="ru-RU"/>
+              </w:rPr>
+              <w:t xml:space="preserve">в ветку </w:t>
+            </w:r>
+            <w:r>
+              <w:rPr>
+                <w:b/>
+                <w:lang w:val="ru-RU"/>
+              </w:rPr>
+              <w:t>“</w:t>
+            </w:r>
+            <w:r>
+              <w:rPr>
+                <w:b/>
+              </w:rPr>
+              <w:t>master</w:t>
+            </w:r>
+            <w:r>
+              <w:rPr>
+                <w:b/>
+                <w:lang w:val="ru-RU"/>
+              </w:rPr>
+              <w:t>”</w:t>
+            </w:r>
+            <w:r>
+              <w:rPr>
+                <w:b/>
+                <w:lang w:val="ru-RU"/>
+              </w:rPr>
+              <w:t xml:space="preserve"> коммиты. </w:t>
+            </w:r>
+            <w:r>
+              <w:rPr>
+                <w:b/>
+                <w:lang w:val="ru-RU"/>
+              </w:rPr>
+              <w:t>-</w:t>
+            </w:r>
+            <w:r>
+              <w:rPr>
+                <w:b/>
+              </w:rPr>
+              <w:t>u</w:t>
+            </w:r>
+            <w:r>
+              <w:rPr>
+                <w:b/>
+                <w:lang w:val="ru-RU"/>
+              </w:rPr>
+              <w:t xml:space="preserve"> </w:t>
+            </w:r>
+            <w:r>
+              <w:rPr>
+                <w:b/>
+                <w:lang w:val="ru-RU"/>
+              </w:rPr>
+              <w:t>–</w:t>
+            </w:r>
+            <w:r>
+              <w:rPr>
+                <w:b/>
+                <w:lang w:val="ru-RU"/>
+              </w:rPr>
+              <w:t xml:space="preserve"> </w:t>
+            </w:r>
+            <w:r>
+              <w:rPr>
+                <w:b/>
+                <w:lang w:val="ru-RU"/>
+              </w:rPr>
+              <w:t>указывает на направление коммитов в дальнейшем по-умолчанию, т.е. впредь имя репо и ветки указывать не надо будет.</w:t>
+            </w:r>
+            <w:bookmarkStart w:id="0" w:name="_GoBack"/>
+            <w:bookmarkEnd w:id="0"/>
+          </w:p>
+        </w:tc>
+      </w:tr>
+      <w:tr>
+        <w:tc>
+          <w:tcPr>
+            <w:tcW w:w="5395" w:type="dxa"/>
+          </w:tcPr>
+          <w:p>
+            <w:pPr>
+              <w:rPr>
+                <w:b/>
+                <w:lang w:val="ru-RU"/>
+              </w:rPr>
+            </w:pPr>
+          </w:p>
+        </w:tc>
+        <w:tc>
+          <w:tcPr>
+            <w:tcW w:w="5395" w:type="dxa"/>
+          </w:tcPr>
+          <w:p>
+            <w:pPr>
+              <w:rPr>
+                <w:b/>
+                <w:lang w:val="ru-RU"/>
+              </w:rPr>
+            </w:pPr>
+          </w:p>
+        </w:tc>
+      </w:tr>
+      <w:tr>
+        <w:tc>
+          <w:tcPr>
+            <w:tcW w:w="5395" w:type="dxa"/>
+          </w:tcPr>
+          <w:p>
+            <w:pPr>
+              <w:rPr>
+                <w:b/>
+                <w:lang w:val="ru-RU"/>
+              </w:rPr>
+            </w:pPr>
+          </w:p>
+        </w:tc>
+        <w:tc>
+          <w:tcPr>
+            <w:tcW w:w="5395" w:type="dxa"/>
+          </w:tcPr>
+          <w:p>
+            <w:pPr>
+              <w:rPr>
+                <w:b/>
+                <w:lang w:val="ru-RU"/>
+              </w:rPr>
+            </w:pPr>
+          </w:p>
+        </w:tc>
+      </w:tr>
+      <w:tr>
+        <w:tc>
+          <w:tcPr>
+            <w:tcW w:w="5395" w:type="dxa"/>
+          </w:tcPr>
+          <w:p>
+            <w:pPr>
+              <w:rPr>
+                <w:b/>
+                <w:lang w:val="ru-RU"/>
+              </w:rPr>
+            </w:pPr>
+          </w:p>
+        </w:tc>
+        <w:tc>
+          <w:tcPr>
+            <w:tcW w:w="5395" w:type="dxa"/>
+          </w:tcPr>
+          <w:p>
+            <w:pPr>
+              <w:rPr>
+                <w:b/>
+                <w:lang w:val="ru-RU"/>
+              </w:rPr>
+            </w:pPr>
+          </w:p>
+        </w:tc>
+      </w:tr>
+      <w:tr>
+        <w:tc>
+          <w:tcPr>
+            <w:tcW w:w="5395" w:type="dxa"/>
+          </w:tcPr>
+          <w:p>
+            <w:pPr>
+              <w:rPr>
+                <w:b/>
+                <w:lang w:val="ru-RU"/>
+              </w:rPr>
+            </w:pPr>
+          </w:p>
+        </w:tc>
+        <w:tc>
+          <w:tcPr>
+            <w:tcW w:w="5395" w:type="dxa"/>
+          </w:tcPr>
+          <w:p>
+            <w:pPr>
+              <w:rPr>
+                <w:b/>
+                <w:lang w:val="ru-RU"/>
+              </w:rPr>
+            </w:pPr>
+          </w:p>
+        </w:tc>
+      </w:tr>
+      <w:tr>
+        <w:tc>
+          <w:tcPr>
+            <w:tcW w:w="5395" w:type="dxa"/>
+          </w:tcPr>
+          <w:p>
+            <w:pPr>
+              <w:rPr>
+                <w:b/>
+                <w:lang w:val="ru-RU"/>
+              </w:rPr>
+            </w:pPr>
+          </w:p>
+        </w:tc>
+        <w:tc>
+          <w:tcPr>
+            <w:tcW w:w="5395" w:type="dxa"/>
+          </w:tcPr>
+          <w:p>
+            <w:pPr>
+              <w:rPr>
+                <w:b/>
+                <w:lang w:val="ru-RU"/>
+              </w:rPr>
+            </w:pPr>
+          </w:p>
+        </w:tc>
+      </w:tr>
+      <w:tr>
+        <w:tc>
+          <w:tcPr>
+            <w:tcW w:w="5395" w:type="dxa"/>
+          </w:tcPr>
+          <w:p>
+            <w:pPr>
+              <w:rPr>
+                <w:b/>
+                <w:lang w:val="ru-RU"/>
+              </w:rPr>
+            </w:pPr>
+          </w:p>
+        </w:tc>
+        <w:tc>
+          <w:tcPr>
+            <w:tcW w:w="5395" w:type="dxa"/>
+          </w:tcPr>
+          <w:p>
+            <w:pPr>
+              <w:rPr>
+                <w:b/>
+                <w:lang w:val="ru-RU"/>
+              </w:rPr>
+            </w:pPr>
+          </w:p>
+        </w:tc>
+      </w:tr>
+      <w:tr>
+        <w:tc>
+          <w:tcPr>
+            <w:tcW w:w="5395" w:type="dxa"/>
+          </w:tcPr>
+          <w:p>
+            <w:pPr>
+              <w:rPr>
+                <w:b/>
+                <w:lang w:val="ru-RU"/>
+              </w:rPr>
+            </w:pPr>
+          </w:p>
+        </w:tc>
+        <w:tc>
+          <w:tcPr>
+            <w:tcW w:w="5395" w:type="dxa"/>
+          </w:tcPr>
+          <w:p>
+            <w:pPr>
+              <w:rPr>
+                <w:b/>
+                <w:lang w:val="ru-RU"/>
+              </w:rPr>
+            </w:pPr>
+          </w:p>
+        </w:tc>
+      </w:tr>
+      <w:tr>
+        <w:tc>
+          <w:tcPr>
+            <w:tcW w:w="5395" w:type="dxa"/>
+          </w:tcPr>
+          <w:p>
+            <w:pPr>
+              <w:rPr>
+                <w:b/>
+                <w:lang w:val="ru-RU"/>
+              </w:rPr>
+            </w:pPr>
+          </w:p>
+        </w:tc>
+        <w:tc>
+          <w:tcPr>
+            <w:tcW w:w="5395" w:type="dxa"/>
+          </w:tcPr>
+          <w:p>
+            <w:pPr>
+              <w:rPr>
+                <w:b/>
+                <w:lang w:val="ru-RU"/>
+              </w:rPr>
+            </w:pPr>
+          </w:p>
+        </w:tc>
+      </w:tr>
+      <w:tr>
+        <w:tc>
+          <w:tcPr>
+            <w:tcW w:w="5395" w:type="dxa"/>
+          </w:tcPr>
+          <w:p>
+            <w:pPr>
+              <w:rPr>
+                <w:b/>
+                <w:lang w:val="ru-RU"/>
+              </w:rPr>
+            </w:pPr>
+          </w:p>
+        </w:tc>
+        <w:tc>
+          <w:tcPr>
+            <w:tcW w:w="5395" w:type="dxa"/>
+          </w:tcPr>
+          <w:p>
+            <w:pPr>
+              <w:rPr>
+                <w:b/>
+                <w:lang w:val="ru-RU"/>
+              </w:rPr>
+            </w:pPr>
           </w:p>
         </w:tc>
       </w:tr>

</xml_diff>

<commit_message>
new entry in table from user1
</commit_message>
<xml_diff>
--- a/VS_all_about.docx
+++ b/VS_all_about.docx
@@ -176,32 +176,41 @@
               <w:rPr>
                 <w:b/>
               </w:rPr>
-              <w:t>g</w:t>
-            </w:r>
-            <w:r>
-              <w:rPr>
-                <w:b/>
-              </w:rPr>
-              <w:t>it-scm</w:t>
-            </w:r>
-            <w:r>
-              <w:rPr>
-                <w:b/>
-              </w:rPr>
-              <w:t>.com/download/win</w:t>
-            </w:r>
-          </w:p>
-        </w:tc>
-        <w:tc>
-          <w:tcPr>
-            <w:tcW w:w="5395" w:type="dxa"/>
-          </w:tcPr>
-          <w:p>
-            <w:pPr>
-              <w:rPr>
-                <w:b/>
-              </w:rPr>
-            </w:pPr>
+              <w:t>git-scm.com/download/win</w:t>
+            </w:r>
+          </w:p>
+        </w:tc>
+        <w:tc>
+          <w:tcPr>
+            <w:tcW w:w="5395" w:type="dxa"/>
+          </w:tcPr>
+          <w:p>
+            <w:pPr>
+              <w:rPr>
+                <w:b/>
+                <w:lang w:val="ru-RU"/>
+              </w:rPr>
+            </w:pPr>
+            <w:r>
+              <w:rPr>
+                <w:b/>
+                <w:lang w:val="ru-RU"/>
+              </w:rPr>
+              <w:t xml:space="preserve">Ресурс для скачивания </w:t>
+            </w:r>
+            <w:r>
+              <w:rPr>
+                <w:b/>
+              </w:rPr>
+              <w:t>GIT’</w:t>
+            </w:r>
+            <w:r>
+              <w:rPr>
+                <w:b/>
+                <w:lang w:val="ru-RU"/>
+              </w:rPr>
+              <w:t>а</w:t>
+            </w:r>
           </w:p>
         </w:tc>
       </w:tr>
@@ -923,14 +932,7 @@
                 <w:b/>
                 <w:lang w:val="ru-RU"/>
               </w:rPr>
-              <w:t xml:space="preserve">Команда для добавления </w:t>
-            </w:r>
-            <w:r>
-              <w:rPr>
-                <w:b/>
-                <w:lang w:val="ru-RU"/>
-              </w:rPr>
-              <w:t xml:space="preserve"> всех </w:t>
+              <w:t xml:space="preserve">Команда для добавления  всех </w:t>
             </w:r>
             <w:r>
               <w:rPr>
@@ -1038,422 +1040,770 @@
               <w:rPr>
                 <w:b/>
               </w:rPr>
-              <w:t xml:space="preserve">$ git rm </w:t>
-            </w:r>
-            <w:r>
-              <w:rPr>
-                <w:b/>
+              <w:t>$ git rm –cached filename.exm</w:t>
+            </w:r>
+          </w:p>
+        </w:tc>
+        <w:tc>
+          <w:tcPr>
+            <w:tcW w:w="5395" w:type="dxa"/>
+          </w:tcPr>
+          <w:p>
+            <w:pPr>
+              <w:rPr>
+                <w:b/>
+                <w:lang w:val="ru-RU"/>
+              </w:rPr>
+            </w:pPr>
+            <w:r>
+              <w:rPr>
+                <w:b/>
+                <w:lang w:val="ru-RU"/>
+              </w:rPr>
+              <w:t>Удаление файла из списка проиндексированных</w:t>
+            </w:r>
+          </w:p>
+        </w:tc>
+      </w:tr>
+      <w:tr>
+        <w:tc>
+          <w:tcPr>
+            <w:tcW w:w="5395" w:type="dxa"/>
+          </w:tcPr>
+          <w:p>
+            <w:pPr>
+              <w:rPr>
+                <w:b/>
+              </w:rPr>
+            </w:pPr>
+            <w:r>
+              <w:rPr>
+                <w:b/>
+              </w:rPr>
+              <w:t>$ git status –untracked-files=all</w:t>
+            </w:r>
+          </w:p>
+        </w:tc>
+        <w:tc>
+          <w:tcPr>
+            <w:tcW w:w="5395" w:type="dxa"/>
+          </w:tcPr>
+          <w:p>
+            <w:pPr>
+              <w:rPr>
+                <w:b/>
+                <w:lang w:val="ru-RU"/>
+              </w:rPr>
+            </w:pPr>
+            <w:r>
+              <w:rPr>
+                <w:b/>
+                <w:lang w:val="ru-RU"/>
+              </w:rPr>
+              <w:t xml:space="preserve">Показать все неотслеживаемые </w:t>
+            </w:r>
+            <w:r>
+              <w:rPr>
+                <w:b/>
+              </w:rPr>
+              <w:t>GIT</w:t>
+            </w:r>
+            <w:r>
+              <w:rPr>
+                <w:b/>
+                <w:lang w:val="ru-RU"/>
+              </w:rPr>
+              <w:t>’</w:t>
+            </w:r>
+            <w:r>
+              <w:rPr>
+                <w:b/>
+                <w:lang w:val="ru-RU"/>
+              </w:rPr>
+              <w:t>ом файлы</w:t>
+            </w:r>
+          </w:p>
+        </w:tc>
+      </w:tr>
+      <w:tr>
+        <w:tc>
+          <w:tcPr>
+            <w:tcW w:w="5395" w:type="dxa"/>
+          </w:tcPr>
+          <w:p>
+            <w:pPr>
+              <w:rPr>
+                <w:b/>
+              </w:rPr>
+            </w:pPr>
+            <w:r>
+              <w:rPr>
+                <w:b/>
+              </w:rPr>
+              <w:t>$ git commit -a -m”init”</w:t>
+            </w:r>
+          </w:p>
+        </w:tc>
+        <w:tc>
+          <w:tcPr>
+            <w:tcW w:w="5395" w:type="dxa"/>
+          </w:tcPr>
+          <w:p>
+            <w:pPr>
+              <w:rPr>
+                <w:b/>
+                <w:lang w:val="ru-RU"/>
+              </w:rPr>
+            </w:pPr>
+            <w:r>
+              <w:rPr>
+                <w:b/>
+                <w:lang w:val="ru-RU"/>
+              </w:rPr>
+              <w:t>Коммит всех проиндексированных файлов. Пометка «</w:t>
+            </w:r>
+            <w:r>
+              <w:rPr>
+                <w:b/>
+              </w:rPr>
+              <w:t>init</w:t>
+            </w:r>
+            <w:r>
+              <w:rPr>
+                <w:b/>
+                <w:lang w:val="ru-RU"/>
+              </w:rPr>
+              <w:t>»</w:t>
+            </w:r>
+          </w:p>
+        </w:tc>
+      </w:tr>
+      <w:tr>
+        <w:tc>
+          <w:tcPr>
+            <w:tcW w:w="5395" w:type="dxa"/>
+          </w:tcPr>
+          <w:p>
+            <w:pPr>
+              <w:rPr>
+                <w:b/>
+              </w:rPr>
+            </w:pPr>
+            <w:r>
+              <w:rPr>
+                <w:b/>
+              </w:rPr>
+              <w:t>$ git checkout – filename.exm</w:t>
+            </w:r>
+          </w:p>
+        </w:tc>
+        <w:tc>
+          <w:tcPr>
+            <w:tcW w:w="5395" w:type="dxa"/>
+          </w:tcPr>
+          <w:p>
+            <w:pPr>
+              <w:rPr>
+                <w:b/>
+                <w:lang w:val="ru-RU"/>
+              </w:rPr>
+            </w:pPr>
+            <w:r>
+              <w:rPr>
+                <w:b/>
+                <w:lang w:val="ru-RU"/>
+              </w:rPr>
+              <w:t>Откатить состояния файла на его предыдущее закомиченное</w:t>
+            </w:r>
+          </w:p>
+        </w:tc>
+      </w:tr>
+      <w:tr>
+        <w:tc>
+          <w:tcPr>
+            <w:tcW w:w="5395" w:type="dxa"/>
+          </w:tcPr>
+          <w:p>
+            <w:pPr>
+              <w:rPr>
+                <w:b/>
+              </w:rPr>
+            </w:pPr>
+            <w:r>
+              <w:rPr>
+                <w:b/>
+              </w:rPr>
+              <w:t>$ git log</w:t>
+            </w:r>
+          </w:p>
+        </w:tc>
+        <w:tc>
+          <w:tcPr>
+            <w:tcW w:w="5395" w:type="dxa"/>
+          </w:tcPr>
+          <w:p>
+            <w:pPr>
+              <w:rPr>
+                <w:b/>
+                <w:lang w:val="ru-RU"/>
+              </w:rPr>
+            </w:pPr>
+            <w:r>
+              <w:rPr>
+                <w:b/>
+                <w:lang w:val="ru-RU"/>
+              </w:rPr>
+              <w:t>Показать все коммиты репозитория</w:t>
+            </w:r>
+          </w:p>
+        </w:tc>
+      </w:tr>
+      <w:tr>
+        <w:tc>
+          <w:tcPr>
+            <w:tcW w:w="5395" w:type="dxa"/>
+          </w:tcPr>
+          <w:p>
+            <w:pPr>
+              <w:rPr>
+                <w:b/>
+              </w:rPr>
+            </w:pPr>
+            <w:r>
+              <w:rPr>
+                <w:b/>
+              </w:rPr>
+              <w:t>$ git log --since=2.weeks</w:t>
+            </w:r>
+          </w:p>
+        </w:tc>
+        <w:tc>
+          <w:tcPr>
+            <w:tcW w:w="5395" w:type="dxa"/>
+          </w:tcPr>
+          <w:p>
+            <w:pPr>
+              <w:rPr>
+                <w:b/>
+                <w:lang w:val="ru-RU"/>
+              </w:rPr>
+            </w:pPr>
+            <w:r>
+              <w:rPr>
+                <w:b/>
+                <w:lang w:val="ru-RU"/>
+              </w:rPr>
+              <w:t>Показать коммиты репозитория сделанные за последние 2 недели</w:t>
+            </w:r>
+          </w:p>
+        </w:tc>
+      </w:tr>
+      <w:tr>
+        <w:tc>
+          <w:tcPr>
+            <w:tcW w:w="5395" w:type="dxa"/>
+          </w:tcPr>
+          <w:p>
+            <w:pPr>
+              <w:rPr>
+                <w:b/>
+              </w:rPr>
+            </w:pPr>
+            <w:r>
+              <w:rPr>
+                <w:b/>
+              </w:rPr>
+              <w:t>$ git log --pretty=format:”%h - %an, %ar : %s”</w:t>
+            </w:r>
+          </w:p>
+        </w:tc>
+        <w:tc>
+          <w:tcPr>
+            <w:tcW w:w="5395" w:type="dxa"/>
+          </w:tcPr>
+          <w:p>
+            <w:pPr>
+              <w:rPr>
+                <w:b/>
+                <w:lang w:val="ru-RU"/>
+              </w:rPr>
+            </w:pPr>
+            <w:r>
+              <w:rPr>
+                <w:b/>
+                <w:lang w:val="ru-RU"/>
+              </w:rPr>
+              <w:t>Вывод коммитов в сокращенной форме по схеме указанной ключиками</w:t>
+            </w:r>
+          </w:p>
+        </w:tc>
+      </w:tr>
+      <w:tr>
+        <w:tc>
+          <w:tcPr>
+            <w:tcW w:w="5395" w:type="dxa"/>
+          </w:tcPr>
+          <w:p>
+            <w:pPr>
+              <w:rPr>
+                <w:b/>
+              </w:rPr>
+            </w:pPr>
+            <w:r>
+              <w:rPr>
+                <w:b/>
+              </w:rPr>
+              <w:t>$ git log -p -2</w:t>
+            </w:r>
+          </w:p>
+        </w:tc>
+        <w:tc>
+          <w:tcPr>
+            <w:tcW w:w="5395" w:type="dxa"/>
+          </w:tcPr>
+          <w:p>
+            <w:pPr>
+              <w:rPr>
+                <w:b/>
+                <w:lang w:val="ru-RU"/>
+              </w:rPr>
+            </w:pPr>
+            <w:r>
+              <w:rPr>
+                <w:b/>
+                <w:lang w:val="ru-RU"/>
+              </w:rPr>
+              <w:t>Показывает какие конкретно были сделаны изменения в коммите. -2 – последние два коммита</w:t>
+            </w:r>
+          </w:p>
+        </w:tc>
+      </w:tr>
+      <w:tr>
+        <w:tc>
+          <w:tcPr>
+            <w:tcW w:w="5395" w:type="dxa"/>
+          </w:tcPr>
+          <w:p>
+            <w:pPr>
+              <w:rPr>
+                <w:b/>
+              </w:rPr>
+            </w:pPr>
+            <w:r>
+              <w:rPr>
+                <w:b/>
+              </w:rPr>
+              <w:t>$ git config –global core.editor “’C:\ProgramFiles\Notepad++\notepad++.exe’ -multiInst -notabbar -nosession -noPlugin”</w:t>
+            </w:r>
+          </w:p>
+        </w:tc>
+        <w:tc>
+          <w:tcPr>
+            <w:tcW w:w="5395" w:type="dxa"/>
+          </w:tcPr>
+          <w:p>
+            <w:pPr>
+              <w:rPr>
+                <w:b/>
+                <w:lang w:val="ru-RU"/>
+              </w:rPr>
+            </w:pPr>
+            <w:r>
+              <w:rPr>
+                <w:b/>
+                <w:lang w:val="ru-RU"/>
+              </w:rPr>
+              <w:t xml:space="preserve">Вписать изменения в настройки. Вызов редактора при </w:t>
+            </w:r>
+            <w:r>
+              <w:rPr>
+                <w:b/>
+              </w:rPr>
+              <w:t>git</w:t>
+            </w:r>
+            <w:r>
+              <w:rPr>
+                <w:b/>
+                <w:lang w:val="ru-RU"/>
+              </w:rPr>
+              <w:t xml:space="preserve"> </w:t>
+            </w:r>
+            <w:r>
+              <w:rPr>
+                <w:b/>
+              </w:rPr>
+              <w:t>commit</w:t>
+            </w:r>
+            <w:r>
+              <w:rPr>
+                <w:b/>
+                <w:lang w:val="ru-RU"/>
+              </w:rPr>
+              <w:t xml:space="preserve"> </w:t>
+            </w:r>
+            <w:r>
+              <w:rPr>
+                <w:b/>
+                <w:lang w:val="ru-RU"/>
+              </w:rPr>
+              <w:t>без коментария. В редакторе вписать комент. Редактор закрыть.</w:t>
+            </w:r>
+          </w:p>
+        </w:tc>
+      </w:tr>
+      <w:tr>
+        <w:tc>
+          <w:tcPr>
+            <w:tcW w:w="5395" w:type="dxa"/>
+          </w:tcPr>
+          <w:p>
+            <w:pPr>
+              <w:rPr>
+                <w:b/>
+              </w:rPr>
+            </w:pPr>
+          </w:p>
+        </w:tc>
+        <w:tc>
+          <w:tcPr>
+            <w:tcW w:w="5395" w:type="dxa"/>
+          </w:tcPr>
+          <w:p>
+            <w:pPr>
+              <w:rPr>
+                <w:b/>
+                <w:lang w:val="ru-RU"/>
+              </w:rPr>
+            </w:pPr>
+          </w:p>
+        </w:tc>
+      </w:tr>
+      <w:tr>
+        <w:tc>
+          <w:tcPr>
+            <w:tcW w:w="5395" w:type="dxa"/>
+          </w:tcPr>
+          <w:p>
+            <w:pPr>
+              <w:rPr>
+                <w:b/>
+              </w:rPr>
+            </w:pPr>
+            <w:r>
+              <w:rPr>
+                <w:b/>
+              </w:rPr>
+              <w:t>$ git remote</w:t>
+            </w:r>
+          </w:p>
+        </w:tc>
+        <w:tc>
+          <w:tcPr>
+            <w:tcW w:w="5395" w:type="dxa"/>
+          </w:tcPr>
+          <w:p>
+            <w:pPr>
+              <w:rPr>
+                <w:b/>
+                <w:lang w:val="ru-RU"/>
+              </w:rPr>
+            </w:pPr>
+            <w:r>
+              <w:rPr>
+                <w:b/>
+                <w:lang w:val="ru-RU"/>
+              </w:rPr>
+              <w:t xml:space="preserve">Просмотреть какие удалённые репозитории мы имеем. </w:t>
+            </w:r>
+            <w:r>
+              <w:rPr>
+                <w:b/>
+              </w:rPr>
+              <w:t>Github</w:t>
+            </w:r>
+            <w:r>
+              <w:rPr>
+                <w:b/>
+                <w:lang w:val="ru-RU"/>
+              </w:rPr>
+              <w:t xml:space="preserve"> </w:t>
+            </w:r>
+            <w:r>
+              <w:rPr>
+                <w:b/>
+                <w:lang w:val="ru-RU"/>
+              </w:rPr>
+              <w:t xml:space="preserve">даёт имя  по умолчанию </w:t>
+            </w:r>
+            <w:r>
+              <w:rPr>
+                <w:b/>
+              </w:rPr>
+              <w:t>origin</w:t>
+            </w:r>
+          </w:p>
+        </w:tc>
+      </w:tr>
+      <w:tr>
+        <w:tc>
+          <w:tcPr>
+            <w:tcW w:w="5395" w:type="dxa"/>
+          </w:tcPr>
+          <w:p>
+            <w:pPr>
+              <w:rPr>
+                <w:b/>
+                <w:lang w:val="ru-RU"/>
+              </w:rPr>
+            </w:pPr>
+            <w:r>
+              <w:rPr>
+                <w:b/>
+              </w:rPr>
+              <w:t>$ git remote -v</w:t>
+            </w:r>
+          </w:p>
+        </w:tc>
+        <w:tc>
+          <w:tcPr>
+            <w:tcW w:w="5395" w:type="dxa"/>
+          </w:tcPr>
+          <w:p>
+            <w:pPr>
+              <w:rPr>
+                <w:b/>
+                <w:lang w:val="ru-RU"/>
+              </w:rPr>
+            </w:pPr>
+            <w:r>
+              <w:rPr>
+                <w:b/>
+                <w:lang w:val="ru-RU"/>
+              </w:rPr>
+              <w:t>Покажет полный путь до репозитория куда положить и до репозитория откуда взять</w:t>
+            </w:r>
+          </w:p>
+        </w:tc>
+      </w:tr>
+      <w:tr>
+        <w:tc>
+          <w:tcPr>
+            <w:tcW w:w="5395" w:type="dxa"/>
+          </w:tcPr>
+          <w:p>
+            <w:pPr>
+              <w:rPr>
+                <w:b/>
+              </w:rPr>
+            </w:pPr>
+          </w:p>
+        </w:tc>
+        <w:tc>
+          <w:tcPr>
+            <w:tcW w:w="5395" w:type="dxa"/>
+          </w:tcPr>
+          <w:p>
+            <w:pPr>
+              <w:rPr>
+                <w:b/>
+                <w:lang w:val="ru-RU"/>
+              </w:rPr>
+            </w:pPr>
+          </w:p>
+        </w:tc>
+      </w:tr>
+      <w:tr>
+        <w:tc>
+          <w:tcPr>
+            <w:tcW w:w="5395" w:type="dxa"/>
+          </w:tcPr>
+          <w:p>
+            <w:pPr>
+              <w:rPr>
+                <w:b/>
+              </w:rPr>
+            </w:pPr>
+            <w:r>
+              <w:rPr>
+                <w:b/>
+              </w:rPr>
+              <w:t>$ git push -u origin master</w:t>
+            </w:r>
+          </w:p>
+        </w:tc>
+        <w:tc>
+          <w:tcPr>
+            <w:tcW w:w="5395" w:type="dxa"/>
+          </w:tcPr>
+          <w:p>
+            <w:pPr>
+              <w:rPr>
+                <w:b/>
+                <w:lang w:val="ru-RU"/>
+              </w:rPr>
+            </w:pPr>
+            <w:r>
+              <w:rPr>
+                <w:b/>
+                <w:lang w:val="ru-RU"/>
+              </w:rPr>
+              <w:t xml:space="preserve">Отправляем в репо </w:t>
+            </w:r>
+            <w:r>
+              <w:rPr>
+                <w:b/>
+                <w:lang w:val="ru-RU"/>
+              </w:rPr>
+              <w:t>“</w:t>
+            </w:r>
+            <w:r>
+              <w:rPr>
+                <w:b/>
+              </w:rPr>
+              <w:t>origin</w:t>
+            </w:r>
+            <w:r>
+              <w:rPr>
+                <w:b/>
+                <w:lang w:val="ru-RU"/>
+              </w:rPr>
+              <w:t xml:space="preserve">” </w:t>
+            </w:r>
+            <w:r>
+              <w:rPr>
+                <w:b/>
+                <w:lang w:val="ru-RU"/>
+              </w:rPr>
+              <w:t xml:space="preserve">в ветку </w:t>
+            </w:r>
+            <w:r>
+              <w:rPr>
+                <w:b/>
+                <w:lang w:val="ru-RU"/>
+              </w:rPr>
+              <w:t>“</w:t>
+            </w:r>
+            <w:r>
+              <w:rPr>
+                <w:b/>
+              </w:rPr>
+              <w:t>master</w:t>
+            </w:r>
+            <w:r>
+              <w:rPr>
+                <w:b/>
+                <w:lang w:val="ru-RU"/>
+              </w:rPr>
+              <w:t>”</w:t>
+            </w:r>
+            <w:r>
+              <w:rPr>
+                <w:b/>
+                <w:lang w:val="ru-RU"/>
+              </w:rPr>
+              <w:t xml:space="preserve"> коммиты. </w:t>
+            </w:r>
+            <w:r>
+              <w:rPr>
+                <w:b/>
+                <w:lang w:val="ru-RU"/>
+              </w:rPr>
+              <w:t>-</w:t>
+            </w:r>
+            <w:r>
+              <w:rPr>
+                <w:b/>
+              </w:rPr>
+              <w:t>u</w:t>
+            </w:r>
+            <w:r>
+              <w:rPr>
+                <w:b/>
+                <w:lang w:val="ru-RU"/>
+              </w:rPr>
+              <w:t xml:space="preserve"> </w:t>
+            </w:r>
+            <w:r>
+              <w:rPr>
+                <w:b/>
+                <w:lang w:val="ru-RU"/>
               </w:rPr>
               <w:t>–</w:t>
             </w:r>
             <w:r>
               <w:rPr>
                 <w:b/>
-              </w:rPr>
-              <w:t>cached</w:t>
-            </w:r>
-            <w:r>
-              <w:rPr>
-                <w:b/>
-              </w:rPr>
-              <w:t xml:space="preserve"> filename.exm</w:t>
-            </w:r>
-          </w:p>
-        </w:tc>
-        <w:tc>
-          <w:tcPr>
-            <w:tcW w:w="5395" w:type="dxa"/>
-          </w:tcPr>
-          <w:p>
-            <w:pPr>
-              <w:rPr>
-                <w:b/>
-                <w:lang w:val="ru-RU"/>
-              </w:rPr>
-            </w:pPr>
-            <w:r>
-              <w:rPr>
-                <w:b/>
-                <w:lang w:val="ru-RU"/>
-              </w:rPr>
-              <w:t>Удаление файла из списка проиндексированных</w:t>
-            </w:r>
-          </w:p>
-        </w:tc>
-      </w:tr>
-      <w:tr>
-        <w:tc>
-          <w:tcPr>
-            <w:tcW w:w="5395" w:type="dxa"/>
-          </w:tcPr>
-          <w:p>
-            <w:pPr>
-              <w:rPr>
-                <w:b/>
-              </w:rPr>
-            </w:pPr>
-            <w:r>
-              <w:rPr>
-                <w:b/>
-              </w:rPr>
-              <w:t>$ git status –untracked-files=all</w:t>
-            </w:r>
-          </w:p>
-        </w:tc>
-        <w:tc>
-          <w:tcPr>
-            <w:tcW w:w="5395" w:type="dxa"/>
-          </w:tcPr>
-          <w:p>
-            <w:pPr>
-              <w:rPr>
-                <w:b/>
-                <w:lang w:val="ru-RU"/>
-              </w:rPr>
-            </w:pPr>
-            <w:r>
-              <w:rPr>
-                <w:b/>
-                <w:lang w:val="ru-RU"/>
-              </w:rPr>
-              <w:t xml:space="preserve">Показать все неотслеживаемые </w:t>
-            </w:r>
-            <w:r>
-              <w:rPr>
-                <w:b/>
-              </w:rPr>
-              <w:t>GIT</w:t>
-            </w:r>
-            <w:r>
-              <w:rPr>
-                <w:b/>
-                <w:lang w:val="ru-RU"/>
-              </w:rPr>
-              <w:t>’</w:t>
-            </w:r>
-            <w:r>
-              <w:rPr>
-                <w:b/>
-                <w:lang w:val="ru-RU"/>
-              </w:rPr>
-              <w:t>ом файлы</w:t>
-            </w:r>
-          </w:p>
-        </w:tc>
-      </w:tr>
-      <w:tr>
-        <w:tc>
-          <w:tcPr>
-            <w:tcW w:w="5395" w:type="dxa"/>
-          </w:tcPr>
-          <w:p>
-            <w:pPr>
-              <w:rPr>
-                <w:b/>
-              </w:rPr>
-            </w:pPr>
-            <w:r>
-              <w:rPr>
-                <w:b/>
-              </w:rPr>
-              <w:t>$ git commit -a -m”init”</w:t>
-            </w:r>
-          </w:p>
-        </w:tc>
-        <w:tc>
-          <w:tcPr>
-            <w:tcW w:w="5395" w:type="dxa"/>
-          </w:tcPr>
-          <w:p>
-            <w:pPr>
-              <w:rPr>
-                <w:b/>
-                <w:lang w:val="ru-RU"/>
-              </w:rPr>
-            </w:pPr>
-            <w:r>
-              <w:rPr>
-                <w:b/>
-                <w:lang w:val="ru-RU"/>
-              </w:rPr>
-              <w:t>Коммит всех проиндексированных файлов. Пометка «</w:t>
-            </w:r>
-            <w:r>
-              <w:rPr>
-                <w:b/>
-              </w:rPr>
-              <w:t>init</w:t>
-            </w:r>
-            <w:r>
-              <w:rPr>
-                <w:b/>
-                <w:lang w:val="ru-RU"/>
-              </w:rPr>
-              <w:t>»</w:t>
-            </w:r>
-          </w:p>
-        </w:tc>
-      </w:tr>
-      <w:tr>
-        <w:tc>
-          <w:tcPr>
-            <w:tcW w:w="5395" w:type="dxa"/>
-          </w:tcPr>
-          <w:p>
-            <w:pPr>
-              <w:rPr>
-                <w:b/>
-              </w:rPr>
-            </w:pPr>
-            <w:r>
-              <w:rPr>
-                <w:b/>
-              </w:rPr>
-              <w:t xml:space="preserve">$ git checkout </w:t>
-            </w:r>
-            <w:r>
-              <w:rPr>
-                <w:b/>
-              </w:rPr>
-              <w:t>–</w:t>
-            </w:r>
-            <w:r>
-              <w:rPr>
-                <w:b/>
+                <w:lang w:val="ru-RU"/>
               </w:rPr>
               <w:t xml:space="preserve"> </w:t>
             </w:r>
             <w:r>
               <w:rPr>
                 <w:b/>
-              </w:rPr>
-              <w:t>filename.exm</w:t>
-            </w:r>
-          </w:p>
-        </w:tc>
-        <w:tc>
-          <w:tcPr>
-            <w:tcW w:w="5395" w:type="dxa"/>
-          </w:tcPr>
-          <w:p>
-            <w:pPr>
-              <w:rPr>
-                <w:b/>
-                <w:lang w:val="ru-RU"/>
-              </w:rPr>
-            </w:pPr>
-            <w:r>
-              <w:rPr>
-                <w:b/>
-                <w:lang w:val="ru-RU"/>
-              </w:rPr>
-              <w:t>Откатить состояния файла на его предыдущее закомиченное</w:t>
-            </w:r>
-          </w:p>
-        </w:tc>
-      </w:tr>
-      <w:tr>
-        <w:tc>
-          <w:tcPr>
-            <w:tcW w:w="5395" w:type="dxa"/>
-          </w:tcPr>
-          <w:p>
-            <w:pPr>
-              <w:rPr>
-                <w:b/>
-              </w:rPr>
-            </w:pPr>
-            <w:r>
-              <w:rPr>
-                <w:b/>
-              </w:rPr>
-              <w:t>$ git log</w:t>
-            </w:r>
-          </w:p>
-        </w:tc>
-        <w:tc>
-          <w:tcPr>
-            <w:tcW w:w="5395" w:type="dxa"/>
-          </w:tcPr>
-          <w:p>
-            <w:pPr>
-              <w:rPr>
-                <w:b/>
-                <w:lang w:val="ru-RU"/>
-              </w:rPr>
-            </w:pPr>
-            <w:r>
-              <w:rPr>
-                <w:b/>
-                <w:lang w:val="ru-RU"/>
-              </w:rPr>
-              <w:t>Показать все коммиты репозитория</w:t>
-            </w:r>
-          </w:p>
-        </w:tc>
-      </w:tr>
-      <w:tr>
-        <w:tc>
-          <w:tcPr>
-            <w:tcW w:w="5395" w:type="dxa"/>
-          </w:tcPr>
-          <w:p>
-            <w:pPr>
-              <w:rPr>
-                <w:b/>
-              </w:rPr>
-            </w:pPr>
-            <w:r>
-              <w:rPr>
-                <w:b/>
-              </w:rPr>
-              <w:t>$ git log --since=2.weeks</w:t>
-            </w:r>
-          </w:p>
-        </w:tc>
-        <w:tc>
-          <w:tcPr>
-            <w:tcW w:w="5395" w:type="dxa"/>
-          </w:tcPr>
-          <w:p>
-            <w:pPr>
-              <w:rPr>
-                <w:b/>
-                <w:lang w:val="ru-RU"/>
-              </w:rPr>
-            </w:pPr>
-            <w:r>
-              <w:rPr>
-                <w:b/>
-                <w:lang w:val="ru-RU"/>
-              </w:rPr>
-              <w:t>Показать коммиты репозитория сделанные за последние 2 недели</w:t>
-            </w:r>
-          </w:p>
-        </w:tc>
-      </w:tr>
-      <w:tr>
-        <w:tc>
-          <w:tcPr>
-            <w:tcW w:w="5395" w:type="dxa"/>
-          </w:tcPr>
-          <w:p>
-            <w:pPr>
-              <w:rPr>
-                <w:b/>
-              </w:rPr>
-            </w:pPr>
-            <w:r>
-              <w:rPr>
-                <w:b/>
-              </w:rPr>
-              <w:t>$ git log --pretty=format:”%h - %an, %ar : %s”</w:t>
-            </w:r>
-          </w:p>
-        </w:tc>
-        <w:tc>
-          <w:tcPr>
-            <w:tcW w:w="5395" w:type="dxa"/>
-          </w:tcPr>
-          <w:p>
-            <w:pPr>
-              <w:rPr>
-                <w:b/>
-                <w:lang w:val="ru-RU"/>
-              </w:rPr>
-            </w:pPr>
-            <w:r>
-              <w:rPr>
-                <w:b/>
-                <w:lang w:val="ru-RU"/>
-              </w:rPr>
-              <w:t>Вывод коммитов в сокращенной форме по схеме указанной ключиками</w:t>
-            </w:r>
-          </w:p>
-        </w:tc>
-      </w:tr>
-      <w:tr>
-        <w:tc>
-          <w:tcPr>
-            <w:tcW w:w="5395" w:type="dxa"/>
-          </w:tcPr>
-          <w:p>
-            <w:pPr>
-              <w:rPr>
-                <w:b/>
-              </w:rPr>
-            </w:pPr>
-            <w:r>
-              <w:rPr>
-                <w:b/>
-              </w:rPr>
-              <w:t>$ git log -p -2</w:t>
-            </w:r>
-          </w:p>
-        </w:tc>
-        <w:tc>
-          <w:tcPr>
-            <w:tcW w:w="5395" w:type="dxa"/>
-          </w:tcPr>
-          <w:p>
-            <w:pPr>
-              <w:rPr>
-                <w:b/>
-                <w:lang w:val="ru-RU"/>
-              </w:rPr>
-            </w:pPr>
-            <w:r>
-              <w:rPr>
-                <w:b/>
-                <w:lang w:val="ru-RU"/>
-              </w:rPr>
-              <w:t>Показывает какие конкретно были сделаны изменения в коммите. -2 – последние два коммита</w:t>
-            </w:r>
-          </w:p>
-        </w:tc>
-      </w:tr>
-      <w:tr>
-        <w:tc>
-          <w:tcPr>
-            <w:tcW w:w="5395" w:type="dxa"/>
-          </w:tcPr>
-          <w:p>
-            <w:pPr>
-              <w:rPr>
-                <w:b/>
-              </w:rPr>
-            </w:pPr>
-            <w:r>
-              <w:rPr>
-                <w:b/>
-              </w:rPr>
-              <w:t>$ git config –global core.editor “’C:\ProgramFiles\Notepad++\notepad++.exe’ -multiInst -notabbar -nosession -noPlugin”</w:t>
-            </w:r>
-          </w:p>
-        </w:tc>
-        <w:tc>
-          <w:tcPr>
-            <w:tcW w:w="5395" w:type="dxa"/>
-          </w:tcPr>
-          <w:p>
-            <w:pPr>
-              <w:rPr>
-                <w:b/>
-                <w:lang w:val="ru-RU"/>
-              </w:rPr>
-            </w:pPr>
-            <w:r>
-              <w:rPr>
-                <w:b/>
-                <w:lang w:val="ru-RU"/>
-              </w:rPr>
-              <w:t xml:space="preserve">Вписать изменения в настройки. Вызов редактора при </w:t>
-            </w:r>
-            <w:r>
-              <w:rPr>
-                <w:b/>
-              </w:rPr>
-              <w:t>git</w:t>
+                <w:lang w:val="ru-RU"/>
+              </w:rPr>
+              <w:t>указывает на направление коммитов в дальнейшем по-умолчанию, т.е. впредь имя репо и ветки указывать не надо будет.</w:t>
+            </w:r>
+          </w:p>
+        </w:tc>
+      </w:tr>
+      <w:tr>
+        <w:tc>
+          <w:tcPr>
+            <w:tcW w:w="5395" w:type="dxa"/>
+          </w:tcPr>
+          <w:p>
+            <w:pPr>
+              <w:rPr>
+                <w:b/>
+              </w:rPr>
+            </w:pPr>
+            <w:r>
+              <w:rPr>
+                <w:b/>
+              </w:rPr>
+              <w:t>$ git checkout -b new_f</w:t>
+            </w:r>
+          </w:p>
+        </w:tc>
+        <w:tc>
+          <w:tcPr>
+            <w:tcW w:w="5395" w:type="dxa"/>
+          </w:tcPr>
+          <w:p>
+            <w:pPr>
+              <w:rPr>
+                <w:b/>
+                <w:lang w:val="ru-RU"/>
+              </w:rPr>
+            </w:pPr>
+            <w:r>
+              <w:rPr>
+                <w:b/>
+                <w:lang w:val="ru-RU"/>
+              </w:rPr>
+              <w:t>Создаём новую ветку и переходим в нее</w:t>
+            </w:r>
+          </w:p>
+        </w:tc>
+      </w:tr>
+      <w:tr>
+        <w:tc>
+          <w:tcPr>
+            <w:tcW w:w="5395" w:type="dxa"/>
+          </w:tcPr>
+          <w:p>
+            <w:pPr>
+              <w:rPr>
+                <w:b/>
+              </w:rPr>
+            </w:pPr>
+            <w:r>
+              <w:rPr>
+                <w:b/>
+              </w:rPr>
+              <w:lastRenderedPageBreak/>
+              <w:t>$ git branch</w:t>
             </w:r>
             <w:r>
               <w:rPr>
@@ -1466,7 +1816,328 @@
               <w:rPr>
                 <w:b/>
               </w:rPr>
-              <w:t>commit</w:t>
+              <w:t>-a</w:t>
+            </w:r>
+          </w:p>
+        </w:tc>
+        <w:tc>
+          <w:tcPr>
+            <w:tcW w:w="5395" w:type="dxa"/>
+          </w:tcPr>
+          <w:p>
+            <w:pPr>
+              <w:rPr>
+                <w:b/>
+                <w:lang w:val="ru-RU"/>
+              </w:rPr>
+            </w:pPr>
+            <w:r>
+              <w:rPr>
+                <w:b/>
+                <w:lang w:val="ru-RU"/>
+              </w:rPr>
+              <w:t>Показать какие ветки есть в репо.</w:t>
+            </w:r>
+          </w:p>
+        </w:tc>
+      </w:tr>
+      <w:tr>
+        <w:tc>
+          <w:tcPr>
+            <w:tcW w:w="5395" w:type="dxa"/>
+          </w:tcPr>
+          <w:p>
+            <w:pPr>
+              <w:rPr>
+                <w:b/>
+              </w:rPr>
+            </w:pPr>
+            <w:r>
+              <w:rPr>
+                <w:b/>
+              </w:rPr>
+              <w:t>$ git branch</w:t>
+            </w:r>
+          </w:p>
+          <w:p>
+            <w:pPr>
+              <w:rPr>
+                <w:b/>
+              </w:rPr>
+            </w:pPr>
+            <w:r>
+              <w:rPr>
+                <w:b/>
+              </w:rPr>
+              <w:t xml:space="preserve">           </w:t>
+            </w:r>
+            <w:r>
+              <w:rPr>
+                <w:b/>
+              </w:rPr>
+              <w:t>master</w:t>
+            </w:r>
+          </w:p>
+          <w:p>
+            <w:pPr>
+              <w:rPr>
+                <w:b/>
+              </w:rPr>
+            </w:pPr>
+            <w:r>
+              <w:rPr>
+                <w:b/>
+              </w:rPr>
+              <w:t xml:space="preserve">          </w:t>
+            </w:r>
+            <w:r>
+              <w:rPr>
+                <w:b/>
+                <w:color w:val="70AD47" w:themeColor="accent6"/>
+              </w:rPr>
+              <w:t>*new_f</w:t>
+            </w:r>
+          </w:p>
+        </w:tc>
+        <w:tc>
+          <w:tcPr>
+            <w:tcW w:w="5395" w:type="dxa"/>
+          </w:tcPr>
+          <w:p>
+            <w:pPr>
+              <w:rPr>
+                <w:b/>
+                <w:lang w:val="ru-RU"/>
+              </w:rPr>
+            </w:pPr>
+            <w:r>
+              <w:rPr>
+                <w:b/>
+                <w:lang w:val="ru-RU"/>
+              </w:rPr>
+              <w:t>Показать какие ветки есть в репо.</w:t>
+            </w:r>
+          </w:p>
+          <w:p>
+            <w:pPr>
+              <w:rPr>
+                <w:b/>
+                <w:lang w:val="ru-RU"/>
+              </w:rPr>
+            </w:pPr>
+            <w:r>
+              <w:rPr>
+                <w:b/>
+                <w:lang w:val="ru-RU"/>
+              </w:rPr>
+              <w:t xml:space="preserve">Ветка </w:t>
+            </w:r>
+            <w:r>
+              <w:rPr>
+                <w:b/>
+              </w:rPr>
+              <w:t>master</w:t>
+            </w:r>
+          </w:p>
+          <w:p>
+            <w:pPr>
+              <w:rPr>
+                <w:b/>
+                <w:lang w:val="ru-RU"/>
+              </w:rPr>
+            </w:pPr>
+            <w:r>
+              <w:rPr>
+                <w:b/>
+                <w:lang w:val="ru-RU"/>
+              </w:rPr>
+              <w:t>Новая ветка в которой мы находимся</w:t>
+            </w:r>
+          </w:p>
+        </w:tc>
+      </w:tr>
+      <w:tr>
+        <w:tc>
+          <w:tcPr>
+            <w:tcW w:w="5395" w:type="dxa"/>
+          </w:tcPr>
+          <w:p>
+            <w:pPr>
+              <w:rPr>
+                <w:b/>
+              </w:rPr>
+            </w:pPr>
+            <w:r>
+              <w:rPr>
+                <w:b/>
+              </w:rPr>
+              <w:t>$ git branch new_f2</w:t>
+            </w:r>
+          </w:p>
+        </w:tc>
+        <w:tc>
+          <w:tcPr>
+            <w:tcW w:w="5395" w:type="dxa"/>
+          </w:tcPr>
+          <w:p>
+            <w:pPr>
+              <w:rPr>
+                <w:b/>
+                <w:lang w:val="ru-RU"/>
+              </w:rPr>
+            </w:pPr>
+            <w:r>
+              <w:rPr>
+                <w:b/>
+                <w:lang w:val="ru-RU"/>
+              </w:rPr>
+              <w:t>Создать новую ветку но не переходим на нее</w:t>
+            </w:r>
+          </w:p>
+        </w:tc>
+      </w:tr>
+      <w:tr>
+        <w:tc>
+          <w:tcPr>
+            <w:tcW w:w="5395" w:type="dxa"/>
+          </w:tcPr>
+          <w:p>
+            <w:pPr>
+              <w:rPr>
+                <w:b/>
+              </w:rPr>
+            </w:pPr>
+            <w:r>
+              <w:rPr>
+                <w:b/>
+              </w:rPr>
+              <w:t>$ git branch -v</w:t>
+            </w:r>
+          </w:p>
+        </w:tc>
+        <w:tc>
+          <w:tcPr>
+            <w:tcW w:w="5395" w:type="dxa"/>
+          </w:tcPr>
+          <w:p>
+            <w:pPr>
+              <w:rPr>
+                <w:b/>
+                <w:lang w:val="ru-RU"/>
+              </w:rPr>
+            </w:pPr>
+            <w:r>
+              <w:rPr>
+                <w:b/>
+                <w:lang w:val="ru-RU"/>
+              </w:rPr>
+              <w:t>Более детальный просмотр наличия веток</w:t>
+            </w:r>
+          </w:p>
+        </w:tc>
+      </w:tr>
+      <w:tr>
+        <w:tc>
+          <w:tcPr>
+            <w:tcW w:w="5395" w:type="dxa"/>
+          </w:tcPr>
+          <w:p>
+            <w:pPr>
+              <w:rPr>
+                <w:b/>
+              </w:rPr>
+            </w:pPr>
+            <w:r>
+              <w:rPr>
+                <w:b/>
+              </w:rPr>
+              <w:t>$ git checkout new_f2</w:t>
+            </w:r>
+          </w:p>
+        </w:tc>
+        <w:tc>
+          <w:tcPr>
+            <w:tcW w:w="5395" w:type="dxa"/>
+          </w:tcPr>
+          <w:p>
+            <w:pPr>
+              <w:rPr>
+                <w:b/>
+                <w:lang w:val="ru-RU"/>
+              </w:rPr>
+            </w:pPr>
+            <w:r>
+              <w:rPr>
+                <w:b/>
+                <w:lang w:val="ru-RU"/>
+              </w:rPr>
+              <w:t xml:space="preserve">Переключиться на ветку под названием </w:t>
+            </w:r>
+            <w:r>
+              <w:rPr>
+                <w:b/>
+              </w:rPr>
+              <w:t>new</w:t>
+            </w:r>
+            <w:r>
+              <w:rPr>
+                <w:b/>
+                <w:lang w:val="ru-RU"/>
+              </w:rPr>
+              <w:t>_</w:t>
+            </w:r>
+            <w:r>
+              <w:rPr>
+                <w:b/>
+              </w:rPr>
+              <w:t>f</w:t>
+            </w:r>
+            <w:r>
+              <w:rPr>
+                <w:b/>
+                <w:lang w:val="ru-RU"/>
+              </w:rPr>
+              <w:t>2</w:t>
+            </w:r>
+          </w:p>
+        </w:tc>
+      </w:tr>
+      <w:tr>
+        <w:tc>
+          <w:tcPr>
+            <w:tcW w:w="5395" w:type="dxa"/>
+          </w:tcPr>
+          <w:p>
+            <w:pPr>
+              <w:rPr>
+                <w:b/>
+              </w:rPr>
+            </w:pPr>
+            <w:r>
+              <w:rPr>
+                <w:b/>
+              </w:rPr>
+              <w:t>$ git reset file.exm</w:t>
+            </w:r>
+          </w:p>
+        </w:tc>
+        <w:tc>
+          <w:tcPr>
+            <w:tcW w:w="5395" w:type="dxa"/>
+          </w:tcPr>
+          <w:p>
+            <w:pPr>
+              <w:rPr>
+                <w:b/>
+                <w:lang w:val="ru-RU"/>
+              </w:rPr>
+            </w:pPr>
+            <w:r>
+              <w:rPr>
+                <w:b/>
+                <w:lang w:val="ru-RU"/>
+              </w:rPr>
+              <w:t>Удалить приготовленный к коммиту файл</w:t>
             </w:r>
             <w:r>
               <w:rPr>
@@ -1480,53 +2151,13 @@
                 <w:b/>
                 <w:lang w:val="ru-RU"/>
               </w:rPr>
-              <w:t>без коментария. В редакторе вписать комент. Редактор закрыть.</w:t>
-            </w:r>
-          </w:p>
-        </w:tc>
-      </w:tr>
-      <w:tr>
-        <w:tc>
-          <w:tcPr>
-            <w:tcW w:w="5395" w:type="dxa"/>
-          </w:tcPr>
-          <w:p>
-            <w:pPr>
-              <w:rPr>
-                <w:b/>
-              </w:rPr>
-            </w:pPr>
-            <w:r>
-              <w:rPr>
-                <w:b/>
-              </w:rPr>
-              <w:t>$ git remote</w:t>
-            </w:r>
-          </w:p>
-        </w:tc>
-        <w:tc>
-          <w:tcPr>
-            <w:tcW w:w="5395" w:type="dxa"/>
-          </w:tcPr>
-          <w:p>
-            <w:pPr>
-              <w:rPr>
-                <w:b/>
-                <w:lang w:val="ru-RU"/>
-              </w:rPr>
-            </w:pPr>
-            <w:r>
-              <w:rPr>
-                <w:b/>
-                <w:lang w:val="ru-RU"/>
-              </w:rPr>
-              <w:t xml:space="preserve">Просмотреть какие удалённые репозитории мы имеем. </w:t>
-            </w:r>
-            <w:r>
-              <w:rPr>
-                <w:b/>
-              </w:rPr>
-              <w:t>Github</w:t>
+              <w:t xml:space="preserve">(проиндексированный) из </w:t>
+            </w:r>
+            <w:r>
+              <w:rPr>
+                <w:b/>
+              </w:rPr>
+              <w:t>staging</w:t>
             </w:r>
             <w:r>
               <w:rPr>
@@ -1538,706 +2169,66 @@
             <w:r>
               <w:rPr>
                 <w:b/>
-                <w:lang w:val="ru-RU"/>
-              </w:rPr>
-              <w:t xml:space="preserve">даёт имя  по умолчанию </w:t>
-            </w:r>
-            <w:r>
-              <w:rPr>
-                <w:b/>
-              </w:rPr>
-              <w:t>origin</w:t>
-            </w:r>
-          </w:p>
-        </w:tc>
-      </w:tr>
-      <w:tr>
-        <w:tc>
-          <w:tcPr>
-            <w:tcW w:w="5395" w:type="dxa"/>
-          </w:tcPr>
-          <w:p>
-            <w:pPr>
-              <w:rPr>
-                <w:b/>
-                <w:lang w:val="ru-RU"/>
-              </w:rPr>
-            </w:pPr>
-            <w:r>
-              <w:rPr>
-                <w:b/>
-              </w:rPr>
-              <w:t>$ git remote</w:t>
-            </w:r>
-            <w:r>
-              <w:rPr>
-                <w:b/>
-              </w:rPr>
-              <w:t xml:space="preserve"> -v</w:t>
-            </w:r>
-          </w:p>
-        </w:tc>
-        <w:tc>
-          <w:tcPr>
-            <w:tcW w:w="5395" w:type="dxa"/>
-          </w:tcPr>
-          <w:p>
-            <w:pPr>
-              <w:rPr>
-                <w:b/>
-                <w:lang w:val="ru-RU"/>
-              </w:rPr>
-            </w:pPr>
-            <w:r>
-              <w:rPr>
-                <w:b/>
-                <w:lang w:val="ru-RU"/>
-              </w:rPr>
-              <w:t>Покажет полный путь до репозитория куда положить и до репозитория откуда взять</w:t>
-            </w:r>
-          </w:p>
-        </w:tc>
-      </w:tr>
-      <w:tr>
-        <w:tc>
-          <w:tcPr>
-            <w:tcW w:w="5395" w:type="dxa"/>
-          </w:tcPr>
-          <w:p>
-            <w:pPr>
-              <w:rPr>
-                <w:b/>
-              </w:rPr>
-            </w:pPr>
-            <w:r>
-              <w:rPr>
-                <w:b/>
-              </w:rPr>
-              <w:t>$ git push -u origin master</w:t>
-            </w:r>
-          </w:p>
-        </w:tc>
-        <w:tc>
-          <w:tcPr>
-            <w:tcW w:w="5395" w:type="dxa"/>
-          </w:tcPr>
-          <w:p>
-            <w:pPr>
-              <w:rPr>
-                <w:b/>
-                <w:lang w:val="ru-RU"/>
-              </w:rPr>
-            </w:pPr>
-            <w:r>
-              <w:rPr>
-                <w:b/>
-                <w:lang w:val="ru-RU"/>
-              </w:rPr>
-              <w:t xml:space="preserve">Отправляем в репо </w:t>
-            </w:r>
-            <w:r>
-              <w:rPr>
-                <w:b/>
-                <w:lang w:val="ru-RU"/>
-              </w:rPr>
-              <w:t>“</w:t>
-            </w:r>
-            <w:r>
-              <w:rPr>
-                <w:b/>
-              </w:rPr>
-              <w:t>origin</w:t>
-            </w:r>
-            <w:r>
-              <w:rPr>
-                <w:b/>
-                <w:lang w:val="ru-RU"/>
-              </w:rPr>
-              <w:t xml:space="preserve">” </w:t>
-            </w:r>
-            <w:r>
-              <w:rPr>
-                <w:b/>
-                <w:lang w:val="ru-RU"/>
-              </w:rPr>
-              <w:t xml:space="preserve">в ветку </w:t>
-            </w:r>
-            <w:r>
-              <w:rPr>
-                <w:b/>
-                <w:lang w:val="ru-RU"/>
-              </w:rPr>
-              <w:t>“</w:t>
-            </w:r>
-            <w:r>
-              <w:rPr>
-                <w:b/>
-              </w:rPr>
-              <w:t>master</w:t>
-            </w:r>
-            <w:r>
-              <w:rPr>
-                <w:b/>
-                <w:lang w:val="ru-RU"/>
-              </w:rPr>
-              <w:t>”</w:t>
-            </w:r>
-            <w:r>
-              <w:rPr>
-                <w:b/>
-                <w:lang w:val="ru-RU"/>
-              </w:rPr>
-              <w:t xml:space="preserve"> коммиты. </w:t>
-            </w:r>
-            <w:r>
-              <w:rPr>
-                <w:b/>
-                <w:lang w:val="ru-RU"/>
-              </w:rPr>
-              <w:t>-</w:t>
-            </w:r>
-            <w:r>
-              <w:rPr>
-                <w:b/>
-              </w:rPr>
-              <w:t>u</w:t>
-            </w:r>
-            <w:r>
-              <w:rPr>
-                <w:b/>
-                <w:lang w:val="ru-RU"/>
-              </w:rPr>
-              <w:t xml:space="preserve"> </w:t>
-            </w:r>
-            <w:r>
-              <w:rPr>
-                <w:b/>
-                <w:lang w:val="ru-RU"/>
-              </w:rPr>
-              <w:t>–</w:t>
-            </w:r>
-            <w:r>
-              <w:rPr>
-                <w:b/>
-                <w:lang w:val="ru-RU"/>
-              </w:rPr>
-              <w:t xml:space="preserve"> </w:t>
-            </w:r>
-            <w:r>
-              <w:rPr>
-                <w:b/>
-                <w:lang w:val="ru-RU"/>
-              </w:rPr>
-              <w:t>указывает на направление коммитов в дальнейшем по-умолчанию, т.е. впредь имя репо и ветки указывать не надо будет.</w:t>
-            </w:r>
-          </w:p>
-        </w:tc>
-      </w:tr>
-      <w:tr>
-        <w:tc>
-          <w:tcPr>
-            <w:tcW w:w="5395" w:type="dxa"/>
-          </w:tcPr>
-          <w:p>
-            <w:pPr>
-              <w:rPr>
-                <w:b/>
-              </w:rPr>
-            </w:pPr>
-            <w:r>
-              <w:rPr>
-                <w:b/>
-              </w:rPr>
-              <w:t>$ git checkout -b new_f</w:t>
-            </w:r>
-          </w:p>
-        </w:tc>
-        <w:tc>
-          <w:tcPr>
-            <w:tcW w:w="5395" w:type="dxa"/>
-          </w:tcPr>
-          <w:p>
-            <w:pPr>
-              <w:rPr>
-                <w:b/>
-                <w:lang w:val="ru-RU"/>
-              </w:rPr>
-            </w:pPr>
-            <w:r>
-              <w:rPr>
-                <w:b/>
-                <w:lang w:val="ru-RU"/>
-              </w:rPr>
-              <w:t>Создаём новую ветку и переходим в нее</w:t>
-            </w:r>
-          </w:p>
-        </w:tc>
-      </w:tr>
-      <w:tr>
-        <w:tc>
-          <w:tcPr>
-            <w:tcW w:w="5395" w:type="dxa"/>
-          </w:tcPr>
-          <w:p>
-            <w:pPr>
-              <w:rPr>
-                <w:b/>
-              </w:rPr>
-            </w:pPr>
-            <w:r>
-              <w:rPr>
-                <w:b/>
-              </w:rPr>
-              <w:t>$ git branch</w:t>
-            </w:r>
-            <w:r>
-              <w:rPr>
-                <w:b/>
-                <w:lang w:val="ru-RU"/>
-              </w:rPr>
-              <w:t xml:space="preserve"> </w:t>
-            </w:r>
-            <w:r>
-              <w:rPr>
-                <w:b/>
-              </w:rPr>
-              <w:t>-a</w:t>
-            </w:r>
-          </w:p>
-        </w:tc>
-        <w:tc>
-          <w:tcPr>
-            <w:tcW w:w="5395" w:type="dxa"/>
-          </w:tcPr>
-          <w:p>
-            <w:pPr>
-              <w:rPr>
-                <w:b/>
-                <w:lang w:val="ru-RU"/>
-              </w:rPr>
-            </w:pPr>
-            <w:r>
-              <w:rPr>
-                <w:b/>
-                <w:lang w:val="ru-RU"/>
-              </w:rPr>
-              <w:t>Показать какие ветки есть в репо.</w:t>
-            </w:r>
+              </w:rPr>
+              <w:t>area</w:t>
+            </w:r>
+          </w:p>
+        </w:tc>
+      </w:tr>
+      <w:tr>
+        <w:tc>
+          <w:tcPr>
+            <w:tcW w:w="5395" w:type="dxa"/>
+          </w:tcPr>
+          <w:p>
+            <w:pPr>
+              <w:rPr>
+                <w:b/>
+              </w:rPr>
+            </w:pPr>
+            <w:r>
+              <w:rPr>
+                <w:b/>
+              </w:rPr>
+              <w:t>$ git reset</w:t>
+            </w:r>
+          </w:p>
+        </w:tc>
+        <w:tc>
+          <w:tcPr>
+            <w:tcW w:w="5395" w:type="dxa"/>
+          </w:tcPr>
+          <w:p>
+            <w:pPr>
+              <w:rPr>
+                <w:b/>
+                <w:lang w:val="ru-RU"/>
+              </w:rPr>
+            </w:pPr>
+            <w:r>
+              <w:rPr>
+                <w:b/>
+                <w:lang w:val="ru-RU"/>
+              </w:rPr>
+              <w:t>Удалить все файлы (проиндексированные) приготовленные к коммиту</w:t>
+            </w:r>
+          </w:p>
+        </w:tc>
+      </w:tr>
+      <w:tr>
+        <w:tc>
+          <w:tcPr>
+            <w:tcW w:w="5395" w:type="dxa"/>
+          </w:tcPr>
+          <w:p>
+            <w:pPr>
+              <w:rPr>
+                <w:b/>
+                <w:lang w:val="ru-RU"/>
+              </w:rPr>
+            </w:pPr>
             <w:bookmarkStart w:id="0" w:name="_GoBack"/>
             <w:bookmarkEnd w:id="0"/>
-          </w:p>
-        </w:tc>
-      </w:tr>
-      <w:tr>
-        <w:tc>
-          <w:tcPr>
-            <w:tcW w:w="5395" w:type="dxa"/>
-          </w:tcPr>
-          <w:p>
-            <w:pPr>
-              <w:rPr>
-                <w:b/>
-              </w:rPr>
-            </w:pPr>
-            <w:r>
-              <w:rPr>
-                <w:b/>
-              </w:rPr>
-              <w:t>$ git branch</w:t>
-            </w:r>
-          </w:p>
-          <w:p>
-            <w:pPr>
-              <w:rPr>
-                <w:b/>
-              </w:rPr>
-            </w:pPr>
-            <w:r>
-              <w:rPr>
-                <w:b/>
-              </w:rPr>
-              <w:lastRenderedPageBreak/>
-              <w:t xml:space="preserve">           </w:t>
-            </w:r>
-            <w:r>
-              <w:rPr>
-                <w:b/>
-              </w:rPr>
-              <w:t>master</w:t>
-            </w:r>
-          </w:p>
-          <w:p>
-            <w:pPr>
-              <w:rPr>
-                <w:b/>
-              </w:rPr>
-            </w:pPr>
-            <w:r>
-              <w:rPr>
-                <w:b/>
-              </w:rPr>
-              <w:t xml:space="preserve">          </w:t>
-            </w:r>
-            <w:r>
-              <w:rPr>
-                <w:b/>
-                <w:color w:val="70AD47" w:themeColor="accent6"/>
-              </w:rPr>
-              <w:t>*new_f</w:t>
-            </w:r>
-          </w:p>
-        </w:tc>
-        <w:tc>
-          <w:tcPr>
-            <w:tcW w:w="5395" w:type="dxa"/>
-          </w:tcPr>
-          <w:p>
-            <w:pPr>
-              <w:rPr>
-                <w:b/>
-                <w:lang w:val="ru-RU"/>
-              </w:rPr>
-            </w:pPr>
-            <w:r>
-              <w:rPr>
-                <w:b/>
-                <w:lang w:val="ru-RU"/>
-              </w:rPr>
-              <w:lastRenderedPageBreak/>
-              <w:t>Показать какие ветки есть в репо.</w:t>
-            </w:r>
-          </w:p>
-          <w:p>
-            <w:pPr>
-              <w:rPr>
-                <w:b/>
-              </w:rPr>
-            </w:pPr>
-            <w:r>
-              <w:rPr>
-                <w:b/>
-                <w:lang w:val="ru-RU"/>
-              </w:rPr>
-              <w:lastRenderedPageBreak/>
-              <w:t xml:space="preserve">Ветка </w:t>
-            </w:r>
-            <w:r>
-              <w:rPr>
-                <w:b/>
-              </w:rPr>
-              <w:t>master</w:t>
-            </w:r>
-          </w:p>
-          <w:p>
-            <w:pPr>
-              <w:rPr>
-                <w:b/>
-                <w:lang w:val="ru-RU"/>
-              </w:rPr>
-            </w:pPr>
-            <w:r>
-              <w:rPr>
-                <w:b/>
-                <w:lang w:val="ru-RU"/>
-              </w:rPr>
-              <w:t>Новая ветка в которой мы находимся</w:t>
-            </w:r>
-          </w:p>
-        </w:tc>
-      </w:tr>
-      <w:tr>
-        <w:tc>
-          <w:tcPr>
-            <w:tcW w:w="5395" w:type="dxa"/>
-          </w:tcPr>
-          <w:p>
-            <w:pPr>
-              <w:rPr>
-                <w:b/>
-              </w:rPr>
-            </w:pPr>
-            <w:r>
-              <w:rPr>
-                <w:b/>
-              </w:rPr>
-              <w:lastRenderedPageBreak/>
-              <w:t>$ git branch new_f2</w:t>
-            </w:r>
-          </w:p>
-        </w:tc>
-        <w:tc>
-          <w:tcPr>
-            <w:tcW w:w="5395" w:type="dxa"/>
-          </w:tcPr>
-          <w:p>
-            <w:pPr>
-              <w:rPr>
-                <w:b/>
-                <w:lang w:val="ru-RU"/>
-              </w:rPr>
-            </w:pPr>
-            <w:r>
-              <w:rPr>
-                <w:b/>
-                <w:lang w:val="ru-RU"/>
-              </w:rPr>
-              <w:t>Создать новую ветку но не переходим на нее</w:t>
-            </w:r>
-          </w:p>
-        </w:tc>
-      </w:tr>
-      <w:tr>
-        <w:tc>
-          <w:tcPr>
-            <w:tcW w:w="5395" w:type="dxa"/>
-          </w:tcPr>
-          <w:p>
-            <w:pPr>
-              <w:rPr>
-                <w:b/>
-              </w:rPr>
-            </w:pPr>
-            <w:r>
-              <w:rPr>
-                <w:b/>
-              </w:rPr>
-              <w:t>$ git branch -v</w:t>
-            </w:r>
-          </w:p>
-        </w:tc>
-        <w:tc>
-          <w:tcPr>
-            <w:tcW w:w="5395" w:type="dxa"/>
-          </w:tcPr>
-          <w:p>
-            <w:pPr>
-              <w:rPr>
-                <w:b/>
-                <w:lang w:val="ru-RU"/>
-              </w:rPr>
-            </w:pPr>
-            <w:r>
-              <w:rPr>
-                <w:b/>
-                <w:lang w:val="ru-RU"/>
-              </w:rPr>
-              <w:t>Более детальный просмотр наличия веток</w:t>
-            </w:r>
-          </w:p>
-        </w:tc>
-      </w:tr>
-      <w:tr>
-        <w:tc>
-          <w:tcPr>
-            <w:tcW w:w="5395" w:type="dxa"/>
-          </w:tcPr>
-          <w:p>
-            <w:pPr>
-              <w:rPr>
-                <w:b/>
-              </w:rPr>
-            </w:pPr>
-            <w:r>
-              <w:rPr>
-                <w:b/>
-              </w:rPr>
-              <w:t>$ git checkout new_f2</w:t>
-            </w:r>
-          </w:p>
-        </w:tc>
-        <w:tc>
-          <w:tcPr>
-            <w:tcW w:w="5395" w:type="dxa"/>
-          </w:tcPr>
-          <w:p>
-            <w:pPr>
-              <w:rPr>
-                <w:b/>
-                <w:lang w:val="ru-RU"/>
-              </w:rPr>
-            </w:pPr>
-            <w:r>
-              <w:rPr>
-                <w:b/>
-                <w:lang w:val="ru-RU"/>
-              </w:rPr>
-              <w:t xml:space="preserve">Переключиться на ветку под названием </w:t>
-            </w:r>
-            <w:r>
-              <w:rPr>
-                <w:b/>
-              </w:rPr>
-              <w:t>new</w:t>
-            </w:r>
-            <w:r>
-              <w:rPr>
-                <w:b/>
-                <w:lang w:val="ru-RU"/>
-              </w:rPr>
-              <w:t>_</w:t>
-            </w:r>
-            <w:r>
-              <w:rPr>
-                <w:b/>
-              </w:rPr>
-              <w:t>f</w:t>
-            </w:r>
-            <w:r>
-              <w:rPr>
-                <w:b/>
-                <w:lang w:val="ru-RU"/>
-              </w:rPr>
-              <w:t>2</w:t>
-            </w:r>
-          </w:p>
-        </w:tc>
-      </w:tr>
-      <w:tr>
-        <w:tc>
-          <w:tcPr>
-            <w:tcW w:w="5395" w:type="dxa"/>
-          </w:tcPr>
-          <w:p>
-            <w:pPr>
-              <w:rPr>
-                <w:b/>
-              </w:rPr>
-            </w:pPr>
-            <w:r>
-              <w:rPr>
-                <w:b/>
-              </w:rPr>
-              <w:t>$ git reset file.exm</w:t>
-            </w:r>
-          </w:p>
-        </w:tc>
-        <w:tc>
-          <w:tcPr>
-            <w:tcW w:w="5395" w:type="dxa"/>
-          </w:tcPr>
-          <w:p>
-            <w:pPr>
-              <w:rPr>
-                <w:b/>
-                <w:lang w:val="ru-RU"/>
-              </w:rPr>
-            </w:pPr>
-            <w:r>
-              <w:rPr>
-                <w:b/>
-                <w:lang w:val="ru-RU"/>
-              </w:rPr>
-              <w:t>Удалить приготовленный к коммиту файл</w:t>
-            </w:r>
-            <w:r>
-              <w:rPr>
-                <w:b/>
-                <w:lang w:val="ru-RU"/>
-              </w:rPr>
-              <w:t xml:space="preserve"> </w:t>
-            </w:r>
-            <w:r>
-              <w:rPr>
-                <w:b/>
-                <w:lang w:val="ru-RU"/>
-              </w:rPr>
-              <w:t>(проиндексированный)</w:t>
-            </w:r>
-            <w:r>
-              <w:rPr>
-                <w:b/>
-                <w:lang w:val="ru-RU"/>
-              </w:rPr>
-              <w:t xml:space="preserve"> из </w:t>
-            </w:r>
-            <w:r>
-              <w:rPr>
-                <w:b/>
-              </w:rPr>
-              <w:t>staging</w:t>
-            </w:r>
-            <w:r>
-              <w:rPr>
-                <w:b/>
-                <w:lang w:val="ru-RU"/>
-              </w:rPr>
-              <w:t xml:space="preserve"> </w:t>
-            </w:r>
-            <w:r>
-              <w:rPr>
-                <w:b/>
-              </w:rPr>
-              <w:t>area</w:t>
-            </w:r>
-          </w:p>
-        </w:tc>
-      </w:tr>
-      <w:tr>
-        <w:tc>
-          <w:tcPr>
-            <w:tcW w:w="5395" w:type="dxa"/>
-          </w:tcPr>
-          <w:p>
-            <w:pPr>
-              <w:rPr>
-                <w:b/>
-              </w:rPr>
-            </w:pPr>
-            <w:r>
-              <w:rPr>
-                <w:b/>
-              </w:rPr>
-              <w:t>$ git reset</w:t>
-            </w:r>
-          </w:p>
-        </w:tc>
-        <w:tc>
-          <w:tcPr>
-            <w:tcW w:w="5395" w:type="dxa"/>
-          </w:tcPr>
-          <w:p>
-            <w:pPr>
-              <w:rPr>
-                <w:b/>
-                <w:lang w:val="ru-RU"/>
-              </w:rPr>
-            </w:pPr>
-            <w:r>
-              <w:rPr>
-                <w:b/>
-                <w:lang w:val="ru-RU"/>
-              </w:rPr>
-              <w:t xml:space="preserve">Удалить все файлы </w:t>
-            </w:r>
-            <w:r>
-              <w:rPr>
-                <w:b/>
-                <w:lang w:val="ru-RU"/>
-              </w:rPr>
-              <w:t xml:space="preserve">(проиндексированные) </w:t>
-            </w:r>
-            <w:r>
-              <w:rPr>
-                <w:b/>
-                <w:lang w:val="ru-RU"/>
-              </w:rPr>
-              <w:t>приготовленные к коммиту</w:t>
-            </w:r>
-          </w:p>
-        </w:tc>
-      </w:tr>
-      <w:tr>
-        <w:tc>
-          <w:tcPr>
-            <w:tcW w:w="5395" w:type="dxa"/>
-          </w:tcPr>
-          <w:p>
-            <w:pPr>
-              <w:rPr>
-                <w:b/>
-                <w:lang w:val="ru-RU"/>
-              </w:rPr>
-            </w:pPr>
           </w:p>
         </w:tc>
         <w:tc>

</xml_diff>

<commit_message>
more changes from user1
</commit_message>
<xml_diff>
--- a/VS_all_about.docx
+++ b/VS_all_about.docx
@@ -2224,24 +2224,49 @@
             <w:pPr>
               <w:rPr>
                 <w:b/>
-                <w:lang w:val="ru-RU"/>
-              </w:rPr>
-            </w:pPr>
+              </w:rPr>
+            </w:pPr>
+            <w:r>
+              <w:rPr>
+                <w:b/>
+              </w:rPr>
+              <w:t xml:space="preserve">$ git </w:t>
+            </w:r>
+            <w:r>
+              <w:rPr>
+                <w:b/>
+              </w:rPr>
+              <w:t>clone http</w:t>
+            </w:r>
+          </w:p>
+        </w:tc>
+        <w:tc>
+          <w:tcPr>
+            <w:tcW w:w="5395" w:type="dxa"/>
+          </w:tcPr>
+          <w:p>
+            <w:pPr>
+              <w:rPr>
+                <w:b/>
+                <w:lang w:val="ru-RU"/>
+              </w:rPr>
+            </w:pPr>
+            <w:r>
+              <w:rPr>
+                <w:b/>
+                <w:lang w:val="ru-RU"/>
+              </w:rPr>
+              <w:t>К</w:t>
+            </w:r>
+            <w:r>
+              <w:rPr>
+                <w:b/>
+                <w:lang w:val="ru-RU"/>
+              </w:rPr>
+              <w:t>лонирует удаленный репо на комп в выбранной дирректории</w:t>
+            </w:r>
             <w:bookmarkStart w:id="0" w:name="_GoBack"/>
             <w:bookmarkEnd w:id="0"/>
-          </w:p>
-        </w:tc>
-        <w:tc>
-          <w:tcPr>
-            <w:tcW w:w="5395" w:type="dxa"/>
-          </w:tcPr>
-          <w:p>
-            <w:pPr>
-              <w:rPr>
-                <w:b/>
-                <w:lang w:val="ru-RU"/>
-              </w:rPr>
-            </w:pPr>
           </w:p>
         </w:tc>
       </w:tr>

</xml_diff>

<commit_message>
VS file has chanded header name color
</commit_message>
<xml_diff>
--- a/VS_all_about.docx
+++ b/VS_all_about.docx
@@ -46,7 +46,7 @@
       <w:r>
         <w:rPr>
           <w:b/>
-          <w:color w:val="C00000"/>
+          <w:color w:val="4472C4" w:themeColor="accent1"/>
           <w:sz w:val="40"/>
           <w:szCs w:val="40"/>
           <w:lang w:val="ru-RU"/>
@@ -56,7 +56,7 @@
       <w:r>
         <w:rPr>
           <w:b/>
-          <w:color w:val="C00000"/>
+          <w:color w:val="4472C4" w:themeColor="accent1"/>
           <w:sz w:val="40"/>
           <w:szCs w:val="40"/>
         </w:rPr>
@@ -65,7 +65,7 @@
       <w:r>
         <w:rPr>
           <w:b/>
-          <w:color w:val="C00000"/>
+          <w:color w:val="4472C4" w:themeColor="accent1"/>
           <w:sz w:val="40"/>
           <w:szCs w:val="40"/>
           <w:lang w:val="ru-RU"/>
@@ -75,7 +75,7 @@
       <w:r>
         <w:rPr>
           <w:b/>
-          <w:color w:val="C00000"/>
+          <w:color w:val="4472C4" w:themeColor="accent1"/>
           <w:sz w:val="40"/>
           <w:szCs w:val="40"/>
         </w:rPr>
@@ -84,13 +84,15 @@
       <w:r>
         <w:rPr>
           <w:b/>
-          <w:color w:val="C00000"/>
+          <w:color w:val="4472C4" w:themeColor="accent1"/>
           <w:sz w:val="40"/>
           <w:szCs w:val="40"/>
           <w:lang w:val="ru-RU"/>
         </w:rPr>
         <w:t>версий</w:t>
       </w:r>
+      <w:bookmarkStart w:id="0" w:name="_GoBack"/>
+      <w:bookmarkEnd w:id="0"/>
     </w:p>
     <w:tbl>
       <w:tblPr>
@@ -1594,6 +1596,7 @@
             <w:pPr>
               <w:rPr>
                 <w:b/>
+                <w:lang w:val="ru-RU"/>
               </w:rPr>
             </w:pPr>
           </w:p>
@@ -2265,8 +2268,6 @@
               </w:rPr>
               <w:t>лонирует удаленный репо на комп в выбранной дирректории</w:t>
             </w:r>
-            <w:bookmarkStart w:id="0" w:name="_GoBack"/>
-            <w:bookmarkEnd w:id="0"/>
           </w:p>
         </w:tc>
       </w:tr>

</xml_diff>

<commit_message>
more improovments in VS file
</commit_message>
<xml_diff>
--- a/VS_all_about.docx
+++ b/VS_all_about.docx
@@ -91,8 +91,6 @@
         </w:rPr>
         <w:t>версий</w:t>
       </w:r>
-      <w:bookmarkStart w:id="0" w:name="_GoBack"/>
-      <w:bookmarkEnd w:id="0"/>
     </w:p>
     <w:tbl>
       <w:tblPr>
@@ -2280,76 +2278,92 @@
             <w:pPr>
               <w:rPr>
                 <w:b/>
-                <w:lang w:val="ru-RU"/>
-              </w:rPr>
-            </w:pPr>
-          </w:p>
-        </w:tc>
-        <w:tc>
-          <w:tcPr>
-            <w:tcW w:w="5395" w:type="dxa"/>
-          </w:tcPr>
-          <w:p>
-            <w:pPr>
-              <w:rPr>
-                <w:b/>
-                <w:lang w:val="ru-RU"/>
-              </w:rPr>
-            </w:pPr>
-          </w:p>
-        </w:tc>
-      </w:tr>
-      <w:tr>
-        <w:tc>
-          <w:tcPr>
-            <w:tcW w:w="5395" w:type="dxa"/>
-          </w:tcPr>
-          <w:p>
-            <w:pPr>
-              <w:rPr>
-                <w:b/>
-                <w:lang w:val="ru-RU"/>
-              </w:rPr>
-            </w:pPr>
-          </w:p>
-        </w:tc>
-        <w:tc>
-          <w:tcPr>
-            <w:tcW w:w="5395" w:type="dxa"/>
-          </w:tcPr>
-          <w:p>
-            <w:pPr>
-              <w:rPr>
-                <w:b/>
-                <w:lang w:val="ru-RU"/>
-              </w:rPr>
-            </w:pPr>
-          </w:p>
-        </w:tc>
-      </w:tr>
-      <w:tr>
-        <w:tc>
-          <w:tcPr>
-            <w:tcW w:w="5395" w:type="dxa"/>
-          </w:tcPr>
-          <w:p>
-            <w:pPr>
-              <w:rPr>
-                <w:b/>
-                <w:lang w:val="ru-RU"/>
-              </w:rPr>
-            </w:pPr>
-          </w:p>
-        </w:tc>
-        <w:tc>
-          <w:tcPr>
-            <w:tcW w:w="5395" w:type="dxa"/>
-          </w:tcPr>
-          <w:p>
-            <w:pPr>
-              <w:rPr>
-                <w:b/>
-                <w:lang w:val="ru-RU"/>
+              </w:rPr>
+            </w:pPr>
+            <w:r>
+              <w:rPr>
+                <w:b/>
+              </w:rPr>
+              <w:t xml:space="preserve">$ git checkout </w:t>
+            </w:r>
+            <w:r>
+              <w:rPr>
+                <w:i/>
+              </w:rPr>
+              <w:t>copy/paste commit Nr from github</w:t>
+            </w:r>
+          </w:p>
+        </w:tc>
+        <w:tc>
+          <w:tcPr>
+            <w:tcW w:w="5395" w:type="dxa"/>
+          </w:tcPr>
+          <w:p>
+            <w:pPr>
+              <w:rPr>
+                <w:b/>
+                <w:lang w:val="ru-RU"/>
+              </w:rPr>
+            </w:pPr>
+            <w:r>
+              <w:rPr>
+                <w:b/>
+                <w:lang w:val="ru-RU"/>
+              </w:rPr>
+              <w:t>Возврат по номеру коммита</w:t>
+            </w:r>
+            <w:bookmarkStart w:id="0" w:name="_GoBack"/>
+            <w:bookmarkEnd w:id="0"/>
+          </w:p>
+        </w:tc>
+      </w:tr>
+      <w:tr>
+        <w:tc>
+          <w:tcPr>
+            <w:tcW w:w="5395" w:type="dxa"/>
+          </w:tcPr>
+          <w:p>
+            <w:pPr>
+              <w:rPr>
+                <w:b/>
+              </w:rPr>
+            </w:pPr>
+          </w:p>
+        </w:tc>
+        <w:tc>
+          <w:tcPr>
+            <w:tcW w:w="5395" w:type="dxa"/>
+          </w:tcPr>
+          <w:p>
+            <w:pPr>
+              <w:rPr>
+                <w:b/>
+              </w:rPr>
+            </w:pPr>
+          </w:p>
+        </w:tc>
+      </w:tr>
+      <w:tr>
+        <w:tc>
+          <w:tcPr>
+            <w:tcW w:w="5395" w:type="dxa"/>
+          </w:tcPr>
+          <w:p>
+            <w:pPr>
+              <w:rPr>
+                <w:b/>
+              </w:rPr>
+            </w:pPr>
+          </w:p>
+        </w:tc>
+        <w:tc>
+          <w:tcPr>
+            <w:tcW w:w="5395" w:type="dxa"/>
+          </w:tcPr>
+          <w:p>
+            <w:pPr>
+              <w:rPr>
+                <w:b/>
               </w:rPr>
             </w:pPr>
           </w:p>
@@ -2360,7 +2374,6 @@
       <w:pPr>
         <w:rPr>
           <w:b/>
-          <w:lang w:val="ru-RU"/>
         </w:rPr>
       </w:pPr>
     </w:p>

</xml_diff>

<commit_message>
last 6 commits are merged in one
</commit_message>
<xml_diff>
--- a/VS_all_about.docx
+++ b/VS_all_about.docx
@@ -1253,14 +1253,1563 @@
                 <w:b/>
                 <w:lang w:val="ru-RU"/>
               </w:rPr>
-              <w:t>Добавить изменения к комиту</w:t>
-            </w:r>
-            <w:r>
-              <w:rPr>
-                <w:b/>
-                <w:lang w:val="ru-RU"/>
-              </w:rPr>
-              <w:t>, оставить старый коментарий</w:t>
+              <w:t>Добавить изменения к комиту, оставить старый коментарий</w:t>
+            </w:r>
+          </w:p>
+        </w:tc>
+      </w:tr>
+      <w:tr>
+        <w:tc>
+          <w:tcPr>
+            <w:tcW w:w="5395" w:type="dxa"/>
+          </w:tcPr>
+          <w:p>
+            <w:pPr>
+              <w:rPr>
+                <w:b/>
+                <w:lang w:val="ru-RU"/>
+              </w:rPr>
+            </w:pPr>
+          </w:p>
+        </w:tc>
+        <w:tc>
+          <w:tcPr>
+            <w:tcW w:w="5395" w:type="dxa"/>
+          </w:tcPr>
+          <w:p>
+            <w:pPr>
+              <w:rPr>
+                <w:b/>
+                <w:lang w:val="ru-RU"/>
+              </w:rPr>
+            </w:pPr>
+          </w:p>
+        </w:tc>
+      </w:tr>
+      <w:tr>
+        <w:tc>
+          <w:tcPr>
+            <w:tcW w:w="5395" w:type="dxa"/>
+          </w:tcPr>
+          <w:p>
+            <w:pPr>
+              <w:rPr>
+                <w:b/>
+                <w:lang w:val="ru-RU"/>
+              </w:rPr>
+            </w:pPr>
+          </w:p>
+        </w:tc>
+        <w:tc>
+          <w:tcPr>
+            <w:tcW w:w="5395" w:type="dxa"/>
+          </w:tcPr>
+          <w:p>
+            <w:pPr>
+              <w:rPr>
+                <w:b/>
+                <w:lang w:val="ru-RU"/>
+              </w:rPr>
+            </w:pPr>
+          </w:p>
+        </w:tc>
+      </w:tr>
+      <w:tr>
+        <w:tc>
+          <w:tcPr>
+            <w:tcW w:w="5395" w:type="dxa"/>
+          </w:tcPr>
+          <w:p>
+            <w:pPr>
+              <w:rPr>
+                <w:b/>
+                <w:lang w:val="ru-RU"/>
+              </w:rPr>
+            </w:pPr>
+          </w:p>
+        </w:tc>
+        <w:tc>
+          <w:tcPr>
+            <w:tcW w:w="5395" w:type="dxa"/>
+          </w:tcPr>
+          <w:p>
+            <w:pPr>
+              <w:rPr>
+                <w:b/>
+                <w:lang w:val="ru-RU"/>
+              </w:rPr>
+            </w:pPr>
+          </w:p>
+        </w:tc>
+      </w:tr>
+      <w:tr>
+        <w:tc>
+          <w:tcPr>
+            <w:tcW w:w="5395" w:type="dxa"/>
+          </w:tcPr>
+          <w:p>
+            <w:pPr>
+              <w:rPr>
+                <w:b/>
+                <w:lang w:val="ru-RU"/>
+              </w:rPr>
+            </w:pPr>
+          </w:p>
+        </w:tc>
+        <w:tc>
+          <w:tcPr>
+            <w:tcW w:w="5395" w:type="dxa"/>
+          </w:tcPr>
+          <w:p>
+            <w:pPr>
+              <w:rPr>
+                <w:b/>
+                <w:lang w:val="ru-RU"/>
+              </w:rPr>
+            </w:pPr>
+          </w:p>
+        </w:tc>
+      </w:tr>
+      <w:tr>
+        <w:tc>
+          <w:tcPr>
+            <w:tcW w:w="5395" w:type="dxa"/>
+          </w:tcPr>
+          <w:p>
+            <w:pPr>
+              <w:rPr>
+                <w:b/>
+              </w:rPr>
+            </w:pPr>
+            <w:r>
+              <w:rPr>
+                <w:b/>
+              </w:rPr>
+              <w:t xml:space="preserve">$ git checkout </w:t>
+            </w:r>
+            <w:r>
+              <w:rPr>
+                <w:i/>
+              </w:rPr>
+              <w:t>filename.exm</w:t>
+            </w:r>
+          </w:p>
+        </w:tc>
+        <w:tc>
+          <w:tcPr>
+            <w:tcW w:w="5395" w:type="dxa"/>
+          </w:tcPr>
+          <w:p>
+            <w:pPr>
+              <w:rPr>
+                <w:b/>
+                <w:lang w:val="ru-RU"/>
+              </w:rPr>
+            </w:pPr>
+            <w:r>
+              <w:rPr>
+                <w:b/>
+                <w:lang w:val="ru-RU"/>
+              </w:rPr>
+              <w:t>Откатить состояния файла на его предыдущее закомиченное</w:t>
+            </w:r>
+          </w:p>
+        </w:tc>
+      </w:tr>
+      <w:tr>
+        <w:tc>
+          <w:tcPr>
+            <w:tcW w:w="5395" w:type="dxa"/>
+          </w:tcPr>
+          <w:p>
+            <w:pPr>
+              <w:rPr>
+                <w:b/>
+              </w:rPr>
+            </w:pPr>
+            <w:r>
+              <w:rPr>
+                <w:b/>
+              </w:rPr>
+              <w:t>$ git log</w:t>
+            </w:r>
+          </w:p>
+        </w:tc>
+        <w:tc>
+          <w:tcPr>
+            <w:tcW w:w="5395" w:type="dxa"/>
+          </w:tcPr>
+          <w:p>
+            <w:pPr>
+              <w:rPr>
+                <w:b/>
+                <w:lang w:val="ru-RU"/>
+              </w:rPr>
+            </w:pPr>
+            <w:r>
+              <w:rPr>
+                <w:b/>
+                <w:lang w:val="ru-RU"/>
+              </w:rPr>
+              <w:t>Показать все коммиты репозитория</w:t>
+            </w:r>
+          </w:p>
+        </w:tc>
+      </w:tr>
+      <w:tr>
+        <w:tc>
+          <w:tcPr>
+            <w:tcW w:w="5395" w:type="dxa"/>
+          </w:tcPr>
+          <w:p>
+            <w:pPr>
+              <w:rPr>
+                <w:b/>
+              </w:rPr>
+            </w:pPr>
+            <w:r>
+              <w:rPr>
+                <w:b/>
+              </w:rPr>
+              <w:t>$ git log --since=2.weeks</w:t>
+            </w:r>
+          </w:p>
+        </w:tc>
+        <w:tc>
+          <w:tcPr>
+            <w:tcW w:w="5395" w:type="dxa"/>
+          </w:tcPr>
+          <w:p>
+            <w:pPr>
+              <w:rPr>
+                <w:b/>
+                <w:lang w:val="ru-RU"/>
+              </w:rPr>
+            </w:pPr>
+            <w:r>
+              <w:rPr>
+                <w:b/>
+                <w:lang w:val="ru-RU"/>
+              </w:rPr>
+              <w:t>Показать коммиты репозитория сделанные за последние 2 недели</w:t>
+            </w:r>
+          </w:p>
+        </w:tc>
+      </w:tr>
+      <w:tr>
+        <w:tc>
+          <w:tcPr>
+            <w:tcW w:w="5395" w:type="dxa"/>
+          </w:tcPr>
+          <w:p>
+            <w:pPr>
+              <w:rPr>
+                <w:b/>
+              </w:rPr>
+            </w:pPr>
+            <w:r>
+              <w:rPr>
+                <w:b/>
+              </w:rPr>
+              <w:t>$ git log --pretty=format:”%h - %an, %ar : %s”</w:t>
+            </w:r>
+          </w:p>
+        </w:tc>
+        <w:tc>
+          <w:tcPr>
+            <w:tcW w:w="5395" w:type="dxa"/>
+          </w:tcPr>
+          <w:p>
+            <w:pPr>
+              <w:rPr>
+                <w:b/>
+                <w:lang w:val="ru-RU"/>
+              </w:rPr>
+            </w:pPr>
+            <w:r>
+              <w:rPr>
+                <w:b/>
+                <w:lang w:val="ru-RU"/>
+              </w:rPr>
+              <w:t>Вывод коммитов в сокращенной форме по схеме указанной ключиками</w:t>
+            </w:r>
+          </w:p>
+        </w:tc>
+      </w:tr>
+      <w:tr>
+        <w:tc>
+          <w:tcPr>
+            <w:tcW w:w="5395" w:type="dxa"/>
+          </w:tcPr>
+          <w:p>
+            <w:pPr>
+              <w:rPr>
+                <w:b/>
+              </w:rPr>
+            </w:pPr>
+            <w:r>
+              <w:rPr>
+                <w:b/>
+              </w:rPr>
+              <w:t>$ git log -p -2</w:t>
+            </w:r>
+          </w:p>
+        </w:tc>
+        <w:tc>
+          <w:tcPr>
+            <w:tcW w:w="5395" w:type="dxa"/>
+          </w:tcPr>
+          <w:p>
+            <w:pPr>
+              <w:rPr>
+                <w:b/>
+                <w:lang w:val="ru-RU"/>
+              </w:rPr>
+            </w:pPr>
+            <w:r>
+              <w:rPr>
+                <w:b/>
+                <w:lang w:val="ru-RU"/>
+              </w:rPr>
+              <w:t>Показывает какие конкретно были сделаны изменения в коммите. -2 – последние два коммита</w:t>
+            </w:r>
+          </w:p>
+        </w:tc>
+      </w:tr>
+      <w:tr>
+        <w:tc>
+          <w:tcPr>
+            <w:tcW w:w="5395" w:type="dxa"/>
+          </w:tcPr>
+          <w:p>
+            <w:pPr>
+              <w:rPr>
+                <w:b/>
+              </w:rPr>
+            </w:pPr>
+            <w:r>
+              <w:rPr>
+                <w:b/>
+              </w:rPr>
+              <w:t>$ git config –global core.editor “’C:\ProgramFiles\Notepad++\notepad++.exe’ -multiInst -notabbar -nosession -noPlugin”</w:t>
+            </w:r>
+          </w:p>
+        </w:tc>
+        <w:tc>
+          <w:tcPr>
+            <w:tcW w:w="5395" w:type="dxa"/>
+          </w:tcPr>
+          <w:p>
+            <w:pPr>
+              <w:rPr>
+                <w:b/>
+                <w:lang w:val="ru-RU"/>
+              </w:rPr>
+            </w:pPr>
+            <w:r>
+              <w:rPr>
+                <w:b/>
+                <w:lang w:val="ru-RU"/>
+              </w:rPr>
+              <w:t xml:space="preserve">Вписать изменения в настройки. Вызов редактора при </w:t>
+            </w:r>
+            <w:r>
+              <w:rPr>
+                <w:b/>
+              </w:rPr>
+              <w:t>git</w:t>
+            </w:r>
+            <w:r>
+              <w:rPr>
+                <w:b/>
+                <w:lang w:val="ru-RU"/>
+              </w:rPr>
+              <w:t xml:space="preserve"> </w:t>
+            </w:r>
+            <w:r>
+              <w:rPr>
+                <w:b/>
+              </w:rPr>
+              <w:t>commit</w:t>
+            </w:r>
+            <w:r>
+              <w:rPr>
+                <w:b/>
+                <w:lang w:val="ru-RU"/>
+              </w:rPr>
+              <w:t xml:space="preserve"> </w:t>
+            </w:r>
+            <w:r>
+              <w:rPr>
+                <w:b/>
+                <w:lang w:val="ru-RU"/>
+              </w:rPr>
+              <w:t>без коментария. В редакторе вписать комент. Редактор закрыть.</w:t>
+            </w:r>
+          </w:p>
+        </w:tc>
+      </w:tr>
+      <w:tr>
+        <w:tc>
+          <w:tcPr>
+            <w:tcW w:w="5395" w:type="dxa"/>
+          </w:tcPr>
+          <w:p>
+            <w:pPr>
+              <w:rPr>
+                <w:b/>
+              </w:rPr>
+            </w:pPr>
+          </w:p>
+        </w:tc>
+        <w:tc>
+          <w:tcPr>
+            <w:tcW w:w="5395" w:type="dxa"/>
+          </w:tcPr>
+          <w:p>
+            <w:pPr>
+              <w:rPr>
+                <w:b/>
+                <w:lang w:val="ru-RU"/>
+              </w:rPr>
+            </w:pPr>
+          </w:p>
+        </w:tc>
+      </w:tr>
+      <w:tr>
+        <w:tc>
+          <w:tcPr>
+            <w:tcW w:w="5395" w:type="dxa"/>
+          </w:tcPr>
+          <w:p>
+            <w:pPr>
+              <w:rPr>
+                <w:b/>
+              </w:rPr>
+            </w:pPr>
+            <w:r>
+              <w:rPr>
+                <w:b/>
+              </w:rPr>
+              <w:t>$ git remote</w:t>
+            </w:r>
+          </w:p>
+        </w:tc>
+        <w:tc>
+          <w:tcPr>
+            <w:tcW w:w="5395" w:type="dxa"/>
+          </w:tcPr>
+          <w:p>
+            <w:pPr>
+              <w:rPr>
+                <w:b/>
+                <w:lang w:val="ru-RU"/>
+              </w:rPr>
+            </w:pPr>
+            <w:r>
+              <w:rPr>
+                <w:b/>
+                <w:lang w:val="ru-RU"/>
+              </w:rPr>
+              <w:t xml:space="preserve">Просмотреть какие удалённые репозитории мы имеем. </w:t>
+            </w:r>
+            <w:r>
+              <w:rPr>
+                <w:b/>
+              </w:rPr>
+              <w:t>Github</w:t>
+            </w:r>
+            <w:r>
+              <w:rPr>
+                <w:b/>
+                <w:lang w:val="ru-RU"/>
+              </w:rPr>
+              <w:t xml:space="preserve"> </w:t>
+            </w:r>
+            <w:r>
+              <w:rPr>
+                <w:b/>
+                <w:lang w:val="ru-RU"/>
+              </w:rPr>
+              <w:t xml:space="preserve">даёт имя  по умолчанию </w:t>
+            </w:r>
+            <w:r>
+              <w:rPr>
+                <w:b/>
+              </w:rPr>
+              <w:t>origin</w:t>
+            </w:r>
+          </w:p>
+        </w:tc>
+      </w:tr>
+      <w:tr>
+        <w:tc>
+          <w:tcPr>
+            <w:tcW w:w="5395" w:type="dxa"/>
+          </w:tcPr>
+          <w:p>
+            <w:pPr>
+              <w:rPr>
+                <w:b/>
+                <w:lang w:val="ru-RU"/>
+              </w:rPr>
+            </w:pPr>
+            <w:r>
+              <w:rPr>
+                <w:b/>
+              </w:rPr>
+              <w:lastRenderedPageBreak/>
+              <w:t>$ git remote -v</w:t>
+            </w:r>
+          </w:p>
+        </w:tc>
+        <w:tc>
+          <w:tcPr>
+            <w:tcW w:w="5395" w:type="dxa"/>
+          </w:tcPr>
+          <w:p>
+            <w:pPr>
+              <w:rPr>
+                <w:b/>
+                <w:lang w:val="ru-RU"/>
+              </w:rPr>
+            </w:pPr>
+            <w:r>
+              <w:rPr>
+                <w:b/>
+                <w:lang w:val="ru-RU"/>
+              </w:rPr>
+              <w:t>Покажет полный путь до репозитория куда положить и до репозитория откуда взять</w:t>
+            </w:r>
+          </w:p>
+        </w:tc>
+      </w:tr>
+      <w:tr>
+        <w:tc>
+          <w:tcPr>
+            <w:tcW w:w="5395" w:type="dxa"/>
+          </w:tcPr>
+          <w:p>
+            <w:pPr>
+              <w:rPr>
+                <w:b/>
+                <w:lang w:val="ru-RU"/>
+              </w:rPr>
+            </w:pPr>
+          </w:p>
+        </w:tc>
+        <w:tc>
+          <w:tcPr>
+            <w:tcW w:w="5395" w:type="dxa"/>
+          </w:tcPr>
+          <w:p>
+            <w:pPr>
+              <w:rPr>
+                <w:b/>
+                <w:lang w:val="ru-RU"/>
+              </w:rPr>
+            </w:pPr>
+          </w:p>
+        </w:tc>
+      </w:tr>
+      <w:tr>
+        <w:tc>
+          <w:tcPr>
+            <w:tcW w:w="5395" w:type="dxa"/>
+          </w:tcPr>
+          <w:p>
+            <w:pPr>
+              <w:rPr>
+                <w:b/>
+              </w:rPr>
+            </w:pPr>
+            <w:r>
+              <w:rPr>
+                <w:b/>
+              </w:rPr>
+              <w:t>$ git push -u origin master</w:t>
+            </w:r>
+          </w:p>
+        </w:tc>
+        <w:tc>
+          <w:tcPr>
+            <w:tcW w:w="5395" w:type="dxa"/>
+          </w:tcPr>
+          <w:p>
+            <w:pPr>
+              <w:rPr>
+                <w:b/>
+                <w:lang w:val="ru-RU"/>
+              </w:rPr>
+            </w:pPr>
+            <w:r>
+              <w:rPr>
+                <w:b/>
+                <w:lang w:val="ru-RU"/>
+              </w:rPr>
+              <w:t xml:space="preserve">Отправляем в репо </w:t>
+            </w:r>
+            <w:r>
+              <w:rPr>
+                <w:b/>
+                <w:lang w:val="ru-RU"/>
+              </w:rPr>
+              <w:t>“</w:t>
+            </w:r>
+            <w:r>
+              <w:rPr>
+                <w:b/>
+              </w:rPr>
+              <w:t>origin</w:t>
+            </w:r>
+            <w:r>
+              <w:rPr>
+                <w:b/>
+                <w:lang w:val="ru-RU"/>
+              </w:rPr>
+              <w:t xml:space="preserve">” </w:t>
+            </w:r>
+            <w:r>
+              <w:rPr>
+                <w:b/>
+                <w:lang w:val="ru-RU"/>
+              </w:rPr>
+              <w:t xml:space="preserve">в ветку </w:t>
+            </w:r>
+            <w:r>
+              <w:rPr>
+                <w:b/>
+                <w:lang w:val="ru-RU"/>
+              </w:rPr>
+              <w:t>“</w:t>
+            </w:r>
+            <w:r>
+              <w:rPr>
+                <w:b/>
+              </w:rPr>
+              <w:t>master</w:t>
+            </w:r>
+            <w:r>
+              <w:rPr>
+                <w:b/>
+                <w:lang w:val="ru-RU"/>
+              </w:rPr>
+              <w:t>”</w:t>
+            </w:r>
+            <w:r>
+              <w:rPr>
+                <w:b/>
+                <w:lang w:val="ru-RU"/>
+              </w:rPr>
+              <w:t xml:space="preserve"> коммиты. </w:t>
+            </w:r>
+            <w:r>
+              <w:rPr>
+                <w:b/>
+                <w:lang w:val="ru-RU"/>
+              </w:rPr>
+              <w:t>-</w:t>
+            </w:r>
+            <w:r>
+              <w:rPr>
+                <w:b/>
+              </w:rPr>
+              <w:t>u</w:t>
+            </w:r>
+            <w:r>
+              <w:rPr>
+                <w:b/>
+                <w:lang w:val="ru-RU"/>
+              </w:rPr>
+              <w:t xml:space="preserve"> </w:t>
+            </w:r>
+            <w:r>
+              <w:rPr>
+                <w:b/>
+                <w:lang w:val="ru-RU"/>
+              </w:rPr>
+              <w:t>–</w:t>
+            </w:r>
+            <w:r>
+              <w:rPr>
+                <w:b/>
+                <w:lang w:val="ru-RU"/>
+              </w:rPr>
+              <w:t xml:space="preserve"> </w:t>
+            </w:r>
+            <w:r>
+              <w:rPr>
+                <w:b/>
+                <w:lang w:val="ru-RU"/>
+              </w:rPr>
+              <w:t>указывает на направление коммитов в дальнейшем по-умолчанию, т.е. впредь имя репо и ветки указывать не надо будет.</w:t>
+            </w:r>
+          </w:p>
+        </w:tc>
+      </w:tr>
+      <w:tr>
+        <w:tc>
+          <w:tcPr>
+            <w:tcW w:w="5395" w:type="dxa"/>
+          </w:tcPr>
+          <w:p>
+            <w:pPr>
+              <w:rPr>
+                <w:b/>
+              </w:rPr>
+            </w:pPr>
+            <w:r>
+              <w:rPr>
+                <w:b/>
+              </w:rPr>
+              <w:t>$ git checkout -b new_f</w:t>
+            </w:r>
+          </w:p>
+        </w:tc>
+        <w:tc>
+          <w:tcPr>
+            <w:tcW w:w="5395" w:type="dxa"/>
+          </w:tcPr>
+          <w:p>
+            <w:pPr>
+              <w:rPr>
+                <w:b/>
+                <w:lang w:val="ru-RU"/>
+              </w:rPr>
+            </w:pPr>
+            <w:r>
+              <w:rPr>
+                <w:b/>
+                <w:lang w:val="ru-RU"/>
+              </w:rPr>
+              <w:t>Создаём новую ветку и переходим в нее</w:t>
+            </w:r>
+          </w:p>
+        </w:tc>
+      </w:tr>
+      <w:tr>
+        <w:tc>
+          <w:tcPr>
+            <w:tcW w:w="5395" w:type="dxa"/>
+          </w:tcPr>
+          <w:p>
+            <w:pPr>
+              <w:rPr>
+                <w:b/>
+              </w:rPr>
+            </w:pPr>
+            <w:r>
+              <w:rPr>
+                <w:b/>
+              </w:rPr>
+              <w:t>$ git branch</w:t>
+            </w:r>
+            <w:r>
+              <w:rPr>
+                <w:b/>
+                <w:lang w:val="ru-RU"/>
+              </w:rPr>
+              <w:t xml:space="preserve"> </w:t>
+            </w:r>
+            <w:r>
+              <w:rPr>
+                <w:b/>
+              </w:rPr>
+              <w:t>-a</w:t>
+            </w:r>
+          </w:p>
+        </w:tc>
+        <w:tc>
+          <w:tcPr>
+            <w:tcW w:w="5395" w:type="dxa"/>
+          </w:tcPr>
+          <w:p>
+            <w:pPr>
+              <w:rPr>
+                <w:b/>
+                <w:lang w:val="ru-RU"/>
+              </w:rPr>
+            </w:pPr>
+            <w:r>
+              <w:rPr>
+                <w:b/>
+                <w:lang w:val="ru-RU"/>
+              </w:rPr>
+              <w:t>Показать какие ветки есть в репо.</w:t>
+            </w:r>
+          </w:p>
+        </w:tc>
+      </w:tr>
+      <w:tr>
+        <w:tc>
+          <w:tcPr>
+            <w:tcW w:w="5395" w:type="dxa"/>
+          </w:tcPr>
+          <w:p>
+            <w:pPr>
+              <w:rPr>
+                <w:b/>
+              </w:rPr>
+            </w:pPr>
+            <w:r>
+              <w:rPr>
+                <w:b/>
+              </w:rPr>
+              <w:t>$ git branch</w:t>
+            </w:r>
+          </w:p>
+          <w:p>
+            <w:pPr>
+              <w:rPr>
+                <w:b/>
+              </w:rPr>
+            </w:pPr>
+            <w:r>
+              <w:rPr>
+                <w:b/>
+              </w:rPr>
+              <w:t xml:space="preserve">           </w:t>
+            </w:r>
+            <w:r>
+              <w:rPr>
+                <w:b/>
+              </w:rPr>
+              <w:t>master</w:t>
+            </w:r>
+          </w:p>
+          <w:p>
+            <w:pPr>
+              <w:rPr>
+                <w:b/>
+              </w:rPr>
+            </w:pPr>
+            <w:r>
+              <w:rPr>
+                <w:b/>
+              </w:rPr>
+              <w:t xml:space="preserve">          </w:t>
+            </w:r>
+            <w:r>
+              <w:rPr>
+                <w:b/>
+                <w:color w:val="70AD47" w:themeColor="accent6"/>
+              </w:rPr>
+              <w:t>*new_f</w:t>
+            </w:r>
+          </w:p>
+        </w:tc>
+        <w:tc>
+          <w:tcPr>
+            <w:tcW w:w="5395" w:type="dxa"/>
+          </w:tcPr>
+          <w:p>
+            <w:pPr>
+              <w:rPr>
+                <w:b/>
+                <w:lang w:val="ru-RU"/>
+              </w:rPr>
+            </w:pPr>
+            <w:r>
+              <w:rPr>
+                <w:b/>
+                <w:lang w:val="ru-RU"/>
+              </w:rPr>
+              <w:t>Показать какие ветки есть в репо.</w:t>
+            </w:r>
+          </w:p>
+          <w:p>
+            <w:pPr>
+              <w:rPr>
+                <w:b/>
+                <w:lang w:val="ru-RU"/>
+              </w:rPr>
+            </w:pPr>
+            <w:r>
+              <w:rPr>
+                <w:b/>
+                <w:lang w:val="ru-RU"/>
+              </w:rPr>
+              <w:t xml:space="preserve">Ветка </w:t>
+            </w:r>
+            <w:r>
+              <w:rPr>
+                <w:b/>
+              </w:rPr>
+              <w:t>master</w:t>
+            </w:r>
+          </w:p>
+          <w:p>
+            <w:pPr>
+              <w:rPr>
+                <w:b/>
+                <w:lang w:val="ru-RU"/>
+              </w:rPr>
+            </w:pPr>
+            <w:r>
+              <w:rPr>
+                <w:b/>
+                <w:lang w:val="ru-RU"/>
+              </w:rPr>
+              <w:t>Новая ветка в которой мы находимся</w:t>
+            </w:r>
+          </w:p>
+        </w:tc>
+      </w:tr>
+      <w:tr>
+        <w:tc>
+          <w:tcPr>
+            <w:tcW w:w="5395" w:type="dxa"/>
+          </w:tcPr>
+          <w:p>
+            <w:pPr>
+              <w:rPr>
+                <w:b/>
+              </w:rPr>
+            </w:pPr>
+            <w:r>
+              <w:rPr>
+                <w:b/>
+              </w:rPr>
+              <w:t>$ git branch new_f2</w:t>
+            </w:r>
+          </w:p>
+        </w:tc>
+        <w:tc>
+          <w:tcPr>
+            <w:tcW w:w="5395" w:type="dxa"/>
+          </w:tcPr>
+          <w:p>
+            <w:pPr>
+              <w:rPr>
+                <w:b/>
+                <w:lang w:val="ru-RU"/>
+              </w:rPr>
+            </w:pPr>
+            <w:r>
+              <w:rPr>
+                <w:b/>
+                <w:lang w:val="ru-RU"/>
+              </w:rPr>
+              <w:t>Создать новую ветку но не переходим на нее</w:t>
+            </w:r>
+          </w:p>
+        </w:tc>
+      </w:tr>
+      <w:tr>
+        <w:tc>
+          <w:tcPr>
+            <w:tcW w:w="5395" w:type="dxa"/>
+          </w:tcPr>
+          <w:p>
+            <w:pPr>
+              <w:rPr>
+                <w:b/>
+              </w:rPr>
+            </w:pPr>
+            <w:r>
+              <w:rPr>
+                <w:b/>
+              </w:rPr>
+              <w:t>$ git branch -v</w:t>
+            </w:r>
+          </w:p>
+        </w:tc>
+        <w:tc>
+          <w:tcPr>
+            <w:tcW w:w="5395" w:type="dxa"/>
+          </w:tcPr>
+          <w:p>
+            <w:pPr>
+              <w:rPr>
+                <w:b/>
+                <w:lang w:val="ru-RU"/>
+              </w:rPr>
+            </w:pPr>
+            <w:r>
+              <w:rPr>
+                <w:b/>
+                <w:lang w:val="ru-RU"/>
+              </w:rPr>
+              <w:t>Более детальный просмотр наличия веток</w:t>
+            </w:r>
+          </w:p>
+        </w:tc>
+      </w:tr>
+      <w:tr>
+        <w:tc>
+          <w:tcPr>
+            <w:tcW w:w="5395" w:type="dxa"/>
+          </w:tcPr>
+          <w:p>
+            <w:pPr>
+              <w:rPr>
+                <w:b/>
+              </w:rPr>
+            </w:pPr>
+            <w:r>
+              <w:rPr>
+                <w:b/>
+              </w:rPr>
+              <w:t>$ git checkout new_f2</w:t>
+            </w:r>
+          </w:p>
+        </w:tc>
+        <w:tc>
+          <w:tcPr>
+            <w:tcW w:w="5395" w:type="dxa"/>
+          </w:tcPr>
+          <w:p>
+            <w:pPr>
+              <w:rPr>
+                <w:b/>
+                <w:lang w:val="ru-RU"/>
+              </w:rPr>
+            </w:pPr>
+            <w:r>
+              <w:rPr>
+                <w:b/>
+                <w:lang w:val="ru-RU"/>
+              </w:rPr>
+              <w:t xml:space="preserve">Переключиться на ветку под названием </w:t>
+            </w:r>
+            <w:r>
+              <w:rPr>
+                <w:b/>
+              </w:rPr>
+              <w:t>new</w:t>
+            </w:r>
+            <w:r>
+              <w:rPr>
+                <w:b/>
+                <w:lang w:val="ru-RU"/>
+              </w:rPr>
+              <w:t>_</w:t>
+            </w:r>
+            <w:r>
+              <w:rPr>
+                <w:b/>
+              </w:rPr>
+              <w:t>f</w:t>
+            </w:r>
+            <w:r>
+              <w:rPr>
+                <w:b/>
+                <w:lang w:val="ru-RU"/>
+              </w:rPr>
+              <w:t>2</w:t>
+            </w:r>
+          </w:p>
+        </w:tc>
+      </w:tr>
+      <w:tr>
+        <w:tc>
+          <w:tcPr>
+            <w:tcW w:w="5395" w:type="dxa"/>
+          </w:tcPr>
+          <w:p>
+            <w:pPr>
+              <w:rPr>
+                <w:b/>
+              </w:rPr>
+            </w:pPr>
+            <w:r>
+              <w:rPr>
+                <w:b/>
+              </w:rPr>
+              <w:t xml:space="preserve">$ git reset </w:t>
+            </w:r>
+            <w:r>
+              <w:rPr>
+                <w:i/>
+              </w:rPr>
+              <w:t>file.exm</w:t>
+            </w:r>
+          </w:p>
+        </w:tc>
+        <w:tc>
+          <w:tcPr>
+            <w:tcW w:w="5395" w:type="dxa"/>
+          </w:tcPr>
+          <w:p>
+            <w:pPr>
+              <w:rPr>
+                <w:b/>
+                <w:lang w:val="ru-RU"/>
+              </w:rPr>
+            </w:pPr>
+            <w:r>
+              <w:rPr>
+                <w:b/>
+                <w:lang w:val="ru-RU"/>
+              </w:rPr>
+              <w:t>Удалить приготовленный к коммиту файл</w:t>
+            </w:r>
+            <w:r>
+              <w:rPr>
+                <w:b/>
+                <w:lang w:val="ru-RU"/>
+              </w:rPr>
+              <w:t xml:space="preserve"> </w:t>
+            </w:r>
+            <w:r>
+              <w:rPr>
+                <w:b/>
+                <w:lang w:val="ru-RU"/>
+              </w:rPr>
+              <w:t xml:space="preserve">(проиндексированный) из </w:t>
+            </w:r>
+            <w:r>
+              <w:rPr>
+                <w:b/>
+              </w:rPr>
+              <w:t>staging</w:t>
+            </w:r>
+            <w:r>
+              <w:rPr>
+                <w:b/>
+                <w:lang w:val="ru-RU"/>
+              </w:rPr>
+              <w:t xml:space="preserve"> </w:t>
+            </w:r>
+            <w:r>
+              <w:rPr>
+                <w:b/>
+              </w:rPr>
+              <w:t>area</w:t>
+            </w:r>
+            <w:r>
+              <w:rPr>
+                <w:b/>
+                <w:lang w:val="ru-RU"/>
+              </w:rPr>
+              <w:t>. Очистка буферной зоны. Сам файл остается в раб.зоне</w:t>
+            </w:r>
+          </w:p>
+        </w:tc>
+      </w:tr>
+      <w:tr>
+        <w:tc>
+          <w:tcPr>
+            <w:tcW w:w="5395" w:type="dxa"/>
+          </w:tcPr>
+          <w:p>
+            <w:pPr>
+              <w:rPr>
+                <w:b/>
+              </w:rPr>
+            </w:pPr>
+            <w:r>
+              <w:rPr>
+                <w:b/>
+              </w:rPr>
+              <w:t>$ git reset</w:t>
+            </w:r>
+          </w:p>
+        </w:tc>
+        <w:tc>
+          <w:tcPr>
+            <w:tcW w:w="5395" w:type="dxa"/>
+          </w:tcPr>
+          <w:p>
+            <w:pPr>
+              <w:rPr>
+                <w:b/>
+                <w:lang w:val="ru-RU"/>
+              </w:rPr>
+            </w:pPr>
+            <w:r>
+              <w:rPr>
+                <w:b/>
+                <w:lang w:val="ru-RU"/>
+              </w:rPr>
+              <w:t>Удалить все файлы (проиндексированные) приготовленные к коммиту</w:t>
+            </w:r>
+            <w:r>
+              <w:rPr>
+                <w:b/>
+                <w:lang w:val="ru-RU"/>
+              </w:rPr>
+              <w:t>. Очистка буферной зоны</w:t>
+            </w:r>
+          </w:p>
+        </w:tc>
+      </w:tr>
+      <w:tr>
+        <w:tc>
+          <w:tcPr>
+            <w:tcW w:w="5395" w:type="dxa"/>
+          </w:tcPr>
+          <w:p>
+            <w:pPr>
+              <w:rPr>
+                <w:b/>
+              </w:rPr>
+            </w:pPr>
+            <w:r>
+              <w:rPr>
+                <w:b/>
+              </w:rPr>
+              <w:t xml:space="preserve">$ git </w:t>
+            </w:r>
+            <w:r>
+              <w:rPr>
+                <w:b/>
+              </w:rPr>
+              <w:t>clone http</w:t>
+            </w:r>
+          </w:p>
+        </w:tc>
+        <w:tc>
+          <w:tcPr>
+            <w:tcW w:w="5395" w:type="dxa"/>
+          </w:tcPr>
+          <w:p>
+            <w:pPr>
+              <w:rPr>
+                <w:b/>
+                <w:lang w:val="ru-RU"/>
+              </w:rPr>
+            </w:pPr>
+            <w:r>
+              <w:rPr>
+                <w:b/>
+                <w:lang w:val="ru-RU"/>
+              </w:rPr>
+              <w:t>К</w:t>
+            </w:r>
+            <w:r>
+              <w:rPr>
+                <w:b/>
+                <w:lang w:val="ru-RU"/>
+              </w:rPr>
+              <w:t>лонирует удаленный репо на комп в выбранной дирректории</w:t>
+            </w:r>
+          </w:p>
+        </w:tc>
+      </w:tr>
+      <w:tr>
+        <w:tc>
+          <w:tcPr>
+            <w:tcW w:w="5395" w:type="dxa"/>
+          </w:tcPr>
+          <w:p>
+            <w:pPr>
+              <w:rPr>
+                <w:b/>
+              </w:rPr>
+            </w:pPr>
+            <w:r>
+              <w:rPr>
+                <w:b/>
+              </w:rPr>
+              <w:t xml:space="preserve">$ git checkout </w:t>
+            </w:r>
+            <w:r>
+              <w:rPr>
+                <w:i/>
+              </w:rPr>
+              <w:t>copy/paste commit Nr from github</w:t>
+            </w:r>
+          </w:p>
+        </w:tc>
+        <w:tc>
+          <w:tcPr>
+            <w:tcW w:w="5395" w:type="dxa"/>
+          </w:tcPr>
+          <w:p>
+            <w:pPr>
+              <w:rPr>
+                <w:b/>
+                <w:lang w:val="ru-RU"/>
+              </w:rPr>
+            </w:pPr>
+            <w:r>
+              <w:rPr>
+                <w:b/>
+                <w:lang w:val="ru-RU"/>
+              </w:rPr>
+              <w:t>Возврат по номеру коммита</w:t>
+            </w:r>
+          </w:p>
+        </w:tc>
+      </w:tr>
+      <w:tr>
+        <w:tc>
+          <w:tcPr>
+            <w:tcW w:w="5395" w:type="dxa"/>
+          </w:tcPr>
+          <w:p>
+            <w:pPr>
+              <w:rPr>
+                <w:b/>
+              </w:rPr>
+            </w:pPr>
+          </w:p>
+        </w:tc>
+        <w:tc>
+          <w:tcPr>
+            <w:tcW w:w="5395" w:type="dxa"/>
+          </w:tcPr>
+          <w:p>
+            <w:pPr>
+              <w:rPr>
+                <w:b/>
+              </w:rPr>
+            </w:pPr>
+          </w:p>
+        </w:tc>
+      </w:tr>
+      <w:tr>
+        <w:tc>
+          <w:tcPr>
+            <w:tcW w:w="5395" w:type="dxa"/>
+          </w:tcPr>
+          <w:p>
+            <w:pPr>
+              <w:rPr>
+                <w:b/>
+              </w:rPr>
+            </w:pPr>
+          </w:p>
+          <w:p>
+            <w:pPr>
+              <w:rPr>
+                <w:b/>
+              </w:rPr>
+            </w:pPr>
+            <w:r>
+              <w:rPr>
+                <w:b/>
+              </w:rPr>
+              <w:t xml:space="preserve">$ git reset --hard </w:t>
+            </w:r>
+            <w:r>
+              <w:rPr>
+                <w:i/>
+              </w:rPr>
+              <w:t>copy/paste commit code from github</w:t>
+            </w:r>
+          </w:p>
+          <w:p>
+            <w:pPr>
+              <w:rPr>
+                <w:b/>
+              </w:rPr>
+            </w:pPr>
+            <w:r>
+              <w:rPr>
+                <w:b/>
+              </w:rPr>
+              <w:t xml:space="preserve">$ git push --force </w:t>
+            </w:r>
+          </w:p>
+        </w:tc>
+        <w:tc>
+          <w:tcPr>
+            <w:tcW w:w="5395" w:type="dxa"/>
+          </w:tcPr>
+          <w:p>
+            <w:pPr>
+              <w:rPr>
+                <w:b/>
+                <w:lang w:val="ru-RU"/>
+              </w:rPr>
+            </w:pPr>
+            <w:r>
+              <w:rPr>
+                <w:b/>
+                <w:lang w:val="ru-RU"/>
+              </w:rPr>
+              <w:t xml:space="preserve">Для удаления коммита из </w:t>
+            </w:r>
+            <w:r>
+              <w:rPr>
+                <w:b/>
+              </w:rPr>
+              <w:t>github</w:t>
+            </w:r>
+            <w:r>
+              <w:rPr>
+                <w:b/>
+                <w:lang w:val="ru-RU"/>
+              </w:rPr>
+              <w:t xml:space="preserve">. Копируем хеш того коммита куда хотим вернуться на локале. </w:t>
+            </w:r>
+          </w:p>
+          <w:p>
+            <w:pPr>
+              <w:rPr>
+                <w:b/>
+                <w:lang w:val="ru-RU"/>
+              </w:rPr>
+            </w:pPr>
+            <w:r>
+              <w:rPr>
+                <w:b/>
+                <w:lang w:val="ru-RU"/>
+              </w:rPr>
+              <w:t>Вводим комманды. Одну, затем вторую.</w:t>
+            </w:r>
+          </w:p>
+        </w:tc>
+      </w:tr>
+      <w:tr>
+        <w:tc>
+          <w:tcPr>
+            <w:tcW w:w="5395" w:type="dxa"/>
+          </w:tcPr>
+          <w:p>
+            <w:pPr>
+              <w:rPr>
+                <w:b/>
+              </w:rPr>
+            </w:pPr>
+            <w:r>
+              <w:rPr>
+                <w:b/>
+              </w:rPr>
+              <w:t>$ git reset --</w:t>
+            </w:r>
+            <w:r>
+              <w:rPr>
+                <w:b/>
+                <w:color w:val="4472C4" w:themeColor="accent1"/>
+              </w:rPr>
+              <w:t>hard</w:t>
+            </w:r>
+            <w:r>
+              <w:rPr>
+                <w:b/>
+              </w:rPr>
+              <w:t xml:space="preserve"> HEAD~2</w:t>
+            </w:r>
+          </w:p>
+        </w:tc>
+        <w:tc>
+          <w:tcPr>
+            <w:tcW w:w="5395" w:type="dxa"/>
+          </w:tcPr>
+          <w:p>
+            <w:pPr>
+              <w:rPr>
+                <w:b/>
+                <w:lang w:val="ru-RU"/>
+              </w:rPr>
+            </w:pPr>
+            <w:r>
+              <w:rPr>
+                <w:b/>
+                <w:lang w:val="ru-RU"/>
+              </w:rPr>
+              <w:t>Возврат по репо на два коммита назад. Состояние файлов в проекте меняется на закомиченное состояние</w:t>
+            </w:r>
+          </w:p>
+        </w:tc>
+      </w:tr>
+      <w:tr>
+        <w:tc>
+          <w:tcPr>
+            <w:tcW w:w="5395" w:type="dxa"/>
+          </w:tcPr>
+          <w:p>
+            <w:pPr>
+              <w:rPr>
+                <w:b/>
+                <w:lang w:val="ru-RU"/>
+              </w:rPr>
+            </w:pPr>
+            <w:r>
+              <w:rPr>
+                <w:b/>
+              </w:rPr>
+              <w:t>$ git reset --</w:t>
+            </w:r>
+            <w:r>
+              <w:rPr>
+                <w:b/>
+                <w:color w:val="4472C4" w:themeColor="accent1"/>
+              </w:rPr>
+              <w:t>soft</w:t>
+            </w:r>
+            <w:r>
+              <w:rPr>
+                <w:b/>
+              </w:rPr>
+              <w:t xml:space="preserve"> HEAD~2</w:t>
+            </w:r>
+          </w:p>
+        </w:tc>
+        <w:tc>
+          <w:tcPr>
+            <w:tcW w:w="5395" w:type="dxa"/>
+          </w:tcPr>
+          <w:p>
+            <w:pPr>
+              <w:rPr>
+                <w:b/>
+                <w:lang w:val="ru-RU"/>
+              </w:rPr>
+            </w:pPr>
+            <w:r>
+              <w:rPr>
+                <w:b/>
+                <w:lang w:val="ru-RU"/>
+              </w:rPr>
+              <w:t xml:space="preserve">Возврат по репо на два коммита назад. Состояние файлов в проекте </w:t>
+            </w:r>
+            <w:r>
+              <w:rPr>
+                <w:b/>
+                <w:lang w:val="ru-RU"/>
+              </w:rPr>
+              <w:t xml:space="preserve">не </w:t>
+            </w:r>
+            <w:r>
+              <w:rPr>
+                <w:b/>
+                <w:lang w:val="ru-RU"/>
+              </w:rPr>
+              <w:t>меняется на закомиченное состояние</w:t>
+            </w:r>
+          </w:p>
+        </w:tc>
+      </w:tr>
+      <w:tr>
+        <w:tc>
+          <w:tcPr>
+            <w:tcW w:w="5395" w:type="dxa"/>
+          </w:tcPr>
+          <w:p>
+            <w:pPr>
+              <w:rPr>
+                <w:b/>
+              </w:rPr>
+            </w:pPr>
+            <w:r>
+              <w:rPr>
+                <w:b/>
+              </w:rPr>
+              <w:t>$ git commit -c ORIG_HEAD</w:t>
+            </w:r>
+          </w:p>
+        </w:tc>
+        <w:tc>
+          <w:tcPr>
+            <w:tcW w:w="5395" w:type="dxa"/>
+          </w:tcPr>
+          <w:p>
+            <w:pPr>
+              <w:rPr>
+                <w:b/>
+                <w:lang w:val="ru-RU"/>
+              </w:rPr>
+            </w:pPr>
+            <w:r>
+              <w:rPr>
+                <w:b/>
+                <w:lang w:val="ru-RU"/>
+              </w:rPr>
+              <w:t>Объединяем предыдущие откаченные коммиты в единый</w:t>
             </w:r>
             <w:bookmarkStart w:id="0" w:name="_GoBack"/>
             <w:bookmarkEnd w:id="0"/>
@@ -1360,261 +2909,40 @@
             <w:pPr>
               <w:rPr>
                 <w:b/>
-                <w:lang w:val="ru-RU"/>
-              </w:rPr>
-            </w:pPr>
-          </w:p>
-        </w:tc>
-        <w:tc>
-          <w:tcPr>
-            <w:tcW w:w="5395" w:type="dxa"/>
-          </w:tcPr>
-          <w:p>
-            <w:pPr>
-              <w:rPr>
-                <w:b/>
-                <w:lang w:val="ru-RU"/>
-              </w:rPr>
-            </w:pPr>
-          </w:p>
-        </w:tc>
-      </w:tr>
-      <w:tr>
-        <w:tc>
-          <w:tcPr>
-            <w:tcW w:w="5395" w:type="dxa"/>
-          </w:tcPr>
-          <w:p>
-            <w:pPr>
-              <w:rPr>
-                <w:b/>
-              </w:rPr>
-            </w:pPr>
-            <w:r>
-              <w:rPr>
-                <w:b/>
-              </w:rPr>
-              <w:t>$ git checkout – filename.exm</w:t>
-            </w:r>
-          </w:p>
-        </w:tc>
-        <w:tc>
-          <w:tcPr>
-            <w:tcW w:w="5395" w:type="dxa"/>
-          </w:tcPr>
-          <w:p>
-            <w:pPr>
-              <w:rPr>
-                <w:b/>
-                <w:lang w:val="ru-RU"/>
-              </w:rPr>
-            </w:pPr>
-            <w:r>
-              <w:rPr>
-                <w:b/>
-                <w:lang w:val="ru-RU"/>
-              </w:rPr>
-              <w:t>Откатить состояния файла на его предыдущее закомиченное</w:t>
-            </w:r>
-          </w:p>
-        </w:tc>
-      </w:tr>
-      <w:tr>
-        <w:tc>
-          <w:tcPr>
-            <w:tcW w:w="5395" w:type="dxa"/>
-          </w:tcPr>
-          <w:p>
-            <w:pPr>
-              <w:rPr>
-                <w:b/>
-              </w:rPr>
-            </w:pPr>
-            <w:r>
-              <w:rPr>
-                <w:b/>
-              </w:rPr>
-              <w:t>$ git log</w:t>
-            </w:r>
-          </w:p>
-        </w:tc>
-        <w:tc>
-          <w:tcPr>
-            <w:tcW w:w="5395" w:type="dxa"/>
-          </w:tcPr>
-          <w:p>
-            <w:pPr>
-              <w:rPr>
-                <w:b/>
-                <w:lang w:val="ru-RU"/>
-              </w:rPr>
-            </w:pPr>
-            <w:r>
-              <w:rPr>
-                <w:b/>
-                <w:lang w:val="ru-RU"/>
-              </w:rPr>
-              <w:t>Показать все коммиты репозитория</w:t>
-            </w:r>
-          </w:p>
-        </w:tc>
-      </w:tr>
-      <w:tr>
-        <w:tc>
-          <w:tcPr>
-            <w:tcW w:w="5395" w:type="dxa"/>
-          </w:tcPr>
-          <w:p>
-            <w:pPr>
-              <w:rPr>
-                <w:b/>
-              </w:rPr>
-            </w:pPr>
-            <w:r>
-              <w:rPr>
-                <w:b/>
-              </w:rPr>
-              <w:t>$ git log --since=2.weeks</w:t>
-            </w:r>
-          </w:p>
-        </w:tc>
-        <w:tc>
-          <w:tcPr>
-            <w:tcW w:w="5395" w:type="dxa"/>
-          </w:tcPr>
-          <w:p>
-            <w:pPr>
-              <w:rPr>
-                <w:b/>
-                <w:lang w:val="ru-RU"/>
-              </w:rPr>
-            </w:pPr>
-            <w:r>
-              <w:rPr>
-                <w:b/>
-                <w:lang w:val="ru-RU"/>
-              </w:rPr>
-              <w:t>Показать коммиты репозитория сделанные за последние 2 недели</w:t>
-            </w:r>
-          </w:p>
-        </w:tc>
-      </w:tr>
-      <w:tr>
-        <w:tc>
-          <w:tcPr>
-            <w:tcW w:w="5395" w:type="dxa"/>
-          </w:tcPr>
-          <w:p>
-            <w:pPr>
-              <w:rPr>
-                <w:b/>
-              </w:rPr>
-            </w:pPr>
-            <w:r>
-              <w:rPr>
-                <w:b/>
-              </w:rPr>
-              <w:t>$ git log --pretty=format:”%h - %an, %ar : %s”</w:t>
-            </w:r>
-          </w:p>
-        </w:tc>
-        <w:tc>
-          <w:tcPr>
-            <w:tcW w:w="5395" w:type="dxa"/>
-          </w:tcPr>
-          <w:p>
-            <w:pPr>
-              <w:rPr>
-                <w:b/>
-                <w:lang w:val="ru-RU"/>
-              </w:rPr>
-            </w:pPr>
-            <w:r>
-              <w:rPr>
-                <w:b/>
-                <w:lang w:val="ru-RU"/>
-              </w:rPr>
-              <w:t>Вывод коммитов в сокращенной форме по схеме указанной ключиками</w:t>
-            </w:r>
-          </w:p>
-        </w:tc>
-      </w:tr>
-      <w:tr>
-        <w:tc>
-          <w:tcPr>
-            <w:tcW w:w="5395" w:type="dxa"/>
-          </w:tcPr>
-          <w:p>
-            <w:pPr>
-              <w:rPr>
-                <w:b/>
-              </w:rPr>
-            </w:pPr>
-            <w:r>
-              <w:rPr>
-                <w:b/>
-              </w:rPr>
-              <w:t>$ git log -p -2</w:t>
-            </w:r>
-          </w:p>
-        </w:tc>
-        <w:tc>
-          <w:tcPr>
-            <w:tcW w:w="5395" w:type="dxa"/>
-          </w:tcPr>
-          <w:p>
-            <w:pPr>
-              <w:rPr>
-                <w:b/>
-                <w:lang w:val="ru-RU"/>
-              </w:rPr>
-            </w:pPr>
-            <w:r>
-              <w:rPr>
-                <w:b/>
-                <w:lang w:val="ru-RU"/>
-              </w:rPr>
-              <w:t>Показывает какие конкретно были сделаны изменения в коммите. -2 – последние два коммита</w:t>
-            </w:r>
-          </w:p>
-        </w:tc>
-      </w:tr>
-      <w:tr>
-        <w:tc>
-          <w:tcPr>
-            <w:tcW w:w="5395" w:type="dxa"/>
-          </w:tcPr>
-          <w:p>
-            <w:pPr>
-              <w:rPr>
-                <w:b/>
-              </w:rPr>
-            </w:pPr>
-            <w:r>
-              <w:rPr>
-                <w:b/>
-              </w:rPr>
-              <w:t>$ git config –global core.editor “’C:\ProgramFiles\Notepad++\notepad++.exe’ -multiInst -notabbar -nosession -noPlugin”</w:t>
-            </w:r>
-          </w:p>
-        </w:tc>
-        <w:tc>
-          <w:tcPr>
-            <w:tcW w:w="5395" w:type="dxa"/>
-          </w:tcPr>
-          <w:p>
-            <w:pPr>
-              <w:rPr>
-                <w:b/>
-                <w:lang w:val="ru-RU"/>
-              </w:rPr>
-            </w:pPr>
-            <w:r>
-              <w:rPr>
-                <w:b/>
-                <w:lang w:val="ru-RU"/>
-              </w:rPr>
-              <w:t xml:space="preserve">Вписать изменения в настройки. Вызов редактора при </w:t>
+              </w:rPr>
+            </w:pPr>
+            <w:r>
+              <w:rPr>
+                <w:b/>
+              </w:rPr>
+              <w:t>$ git remote rm origin</w:t>
+            </w:r>
+          </w:p>
+        </w:tc>
+        <w:tc>
+          <w:tcPr>
+            <w:tcW w:w="5395" w:type="dxa"/>
+          </w:tcPr>
+          <w:p>
+            <w:pPr>
+              <w:rPr>
+                <w:b/>
+                <w:lang w:val="ru-RU"/>
+              </w:rPr>
+            </w:pPr>
+            <w:r>
+              <w:rPr>
+                <w:b/>
+                <w:lang w:val="ru-RU"/>
+              </w:rPr>
+              <w:t xml:space="preserve">Отменить регистрацию удаленного репо </w:t>
+            </w:r>
+            <w:r>
+              <w:rPr>
+                <w:b/>
+                <w:lang w:val="ru-RU"/>
+              </w:rPr>
+              <w:t xml:space="preserve">в </w:t>
             </w:r>
             <w:r>
               <w:rPr>
@@ -1627,666 +2955,413 @@
                 <w:b/>
                 <w:lang w:val="ru-RU"/>
               </w:rPr>
+              <w:t>’</w:t>
+            </w:r>
+            <w:r>
+              <w:rPr>
+                <w:b/>
+                <w:lang w:val="ru-RU"/>
+              </w:rPr>
+              <w:t>е</w:t>
+            </w:r>
+          </w:p>
+        </w:tc>
+      </w:tr>
+      <w:tr>
+        <w:tc>
+          <w:tcPr>
+            <w:tcW w:w="5395" w:type="dxa"/>
+          </w:tcPr>
+          <w:p>
+            <w:pPr>
+              <w:rPr>
+                <w:b/>
+              </w:rPr>
+            </w:pPr>
+            <w:r>
+              <w:rPr>
+                <w:b/>
+              </w:rPr>
+              <w:t xml:space="preserve">$ git remote add github </w:t>
+            </w:r>
+            <w:r>
+              <w:rPr>
+                <w:rFonts w:ascii="Courier New" w:hAnsi="Courier New" w:cs="Courier New"/>
+                <w:i/>
+                <w:color w:val="383A42"/>
+                <w:sz w:val="16"/>
+                <w:szCs w:val="16"/>
+                <w:shd w:val="clear" w:color="auto" w:fill="FBFDFF"/>
+              </w:rPr>
+              <w:t>https://github.com/myuser/proje</w:t>
+            </w:r>
+          </w:p>
+        </w:tc>
+        <w:tc>
+          <w:tcPr>
+            <w:tcW w:w="5395" w:type="dxa"/>
+          </w:tcPr>
+          <w:p>
+            <w:pPr>
+              <w:rPr>
+                <w:b/>
+              </w:rPr>
+            </w:pPr>
+            <w:r>
+              <w:rPr>
+                <w:b/>
+                <w:lang w:val="ru-RU"/>
+              </w:rPr>
+              <w:t xml:space="preserve">Связать </w:t>
+            </w:r>
+            <w:r>
+              <w:rPr>
+                <w:b/>
+              </w:rPr>
+              <w:t xml:space="preserve">Git </w:t>
+            </w:r>
+            <w:r>
+              <w:rPr>
+                <w:b/>
+                <w:lang w:val="ru-RU"/>
+              </w:rPr>
+              <w:t xml:space="preserve">и </w:t>
+            </w:r>
+            <w:r>
+              <w:rPr>
+                <w:b/>
+              </w:rPr>
+              <w:t>github</w:t>
+            </w:r>
+          </w:p>
+        </w:tc>
+      </w:tr>
+      <w:tr>
+        <w:tc>
+          <w:tcPr>
+            <w:tcW w:w="5395" w:type="dxa"/>
+          </w:tcPr>
+          <w:p>
+            <w:pPr>
+              <w:rPr>
+                <w:b/>
+              </w:rPr>
+            </w:pPr>
+          </w:p>
+        </w:tc>
+        <w:tc>
+          <w:tcPr>
+            <w:tcW w:w="5395" w:type="dxa"/>
+          </w:tcPr>
+          <w:p>
+            <w:pPr>
+              <w:rPr>
+                <w:b/>
+              </w:rPr>
+            </w:pPr>
+          </w:p>
+        </w:tc>
+      </w:tr>
+      <w:tr>
+        <w:tc>
+          <w:tcPr>
+            <w:tcW w:w="5395" w:type="dxa"/>
+          </w:tcPr>
+          <w:p>
+            <w:pPr>
+              <w:rPr>
+                <w:b/>
+              </w:rPr>
+            </w:pPr>
+          </w:p>
+        </w:tc>
+        <w:tc>
+          <w:tcPr>
+            <w:tcW w:w="5395" w:type="dxa"/>
+          </w:tcPr>
+          <w:p>
+            <w:pPr>
+              <w:rPr>
+                <w:b/>
+              </w:rPr>
+            </w:pPr>
+          </w:p>
+        </w:tc>
+      </w:tr>
+      <w:tr>
+        <w:tc>
+          <w:tcPr>
+            <w:tcW w:w="5395" w:type="dxa"/>
+          </w:tcPr>
+          <w:p>
+            <w:pPr>
+              <w:rPr>
+                <w:b/>
+              </w:rPr>
+            </w:pPr>
+            <w:r>
+              <w:rPr>
+                <w:b/>
+              </w:rPr>
+              <w:t xml:space="preserve">$ git </w:t>
+            </w:r>
+            <w:r>
+              <w:rPr>
+                <w:b/>
+              </w:rPr>
+              <w:t>commit --amend -m”new comment”</w:t>
+            </w:r>
+          </w:p>
+        </w:tc>
+        <w:tc>
+          <w:tcPr>
+            <w:tcW w:w="5395" w:type="dxa"/>
+          </w:tcPr>
+          <w:p>
+            <w:pPr>
+              <w:rPr>
+                <w:b/>
+                <w:lang w:val="ru-RU"/>
+              </w:rPr>
+            </w:pPr>
+            <w:r>
+              <w:rPr>
+                <w:b/>
+                <w:lang w:val="ru-RU"/>
+              </w:rPr>
+              <w:t>Изменить</w:t>
+            </w:r>
+            <w:r>
+              <w:rPr>
+                <w:b/>
+                <w:lang w:val="ru-RU"/>
+              </w:rPr>
               <w:t xml:space="preserve"> </w:t>
             </w:r>
             <w:r>
               <w:rPr>
                 <w:b/>
-              </w:rPr>
-              <w:t>commit</w:t>
-            </w:r>
-            <w:r>
-              <w:rPr>
-                <w:b/>
-                <w:lang w:val="ru-RU"/>
-              </w:rPr>
-              <w:t xml:space="preserve"> </w:t>
-            </w:r>
-            <w:r>
-              <w:rPr>
-                <w:b/>
-                <w:lang w:val="ru-RU"/>
-              </w:rPr>
-              <w:t>без коментария. В редакторе вписать комент. Редактор закрыть.</w:t>
-            </w:r>
-          </w:p>
-        </w:tc>
-      </w:tr>
-      <w:tr>
-        <w:tc>
-          <w:tcPr>
-            <w:tcW w:w="5395" w:type="dxa"/>
-          </w:tcPr>
-          <w:p>
-            <w:pPr>
-              <w:rPr>
-                <w:b/>
-              </w:rPr>
-            </w:pPr>
-          </w:p>
-        </w:tc>
-        <w:tc>
-          <w:tcPr>
-            <w:tcW w:w="5395" w:type="dxa"/>
-          </w:tcPr>
-          <w:p>
-            <w:pPr>
-              <w:rPr>
-                <w:b/>
-                <w:lang w:val="ru-RU"/>
-              </w:rPr>
-            </w:pPr>
-          </w:p>
-        </w:tc>
-      </w:tr>
-      <w:tr>
-        <w:tc>
-          <w:tcPr>
-            <w:tcW w:w="5395" w:type="dxa"/>
-          </w:tcPr>
-          <w:p>
-            <w:pPr>
-              <w:rPr>
-                <w:b/>
-              </w:rPr>
-            </w:pPr>
-            <w:r>
-              <w:rPr>
-                <w:b/>
-              </w:rPr>
-              <w:t>$ git remote</w:t>
-            </w:r>
-          </w:p>
-        </w:tc>
-        <w:tc>
-          <w:tcPr>
-            <w:tcW w:w="5395" w:type="dxa"/>
-          </w:tcPr>
-          <w:p>
-            <w:pPr>
-              <w:rPr>
-                <w:b/>
-                <w:lang w:val="ru-RU"/>
-              </w:rPr>
-            </w:pPr>
-            <w:r>
-              <w:rPr>
-                <w:b/>
-                <w:lang w:val="ru-RU"/>
-              </w:rPr>
-              <w:t xml:space="preserve">Просмотреть какие удалённые репозитории мы имеем. </w:t>
-            </w:r>
-            <w:r>
-              <w:rPr>
-                <w:b/>
-              </w:rPr>
-              <w:t>Github</w:t>
-            </w:r>
-            <w:r>
-              <w:rPr>
-                <w:b/>
-                <w:lang w:val="ru-RU"/>
-              </w:rPr>
-              <w:t xml:space="preserve"> </w:t>
-            </w:r>
-            <w:r>
-              <w:rPr>
-                <w:b/>
-                <w:lang w:val="ru-RU"/>
-              </w:rPr>
-              <w:t xml:space="preserve">даёт имя  по умолчанию </w:t>
-            </w:r>
-            <w:r>
-              <w:rPr>
-                <w:b/>
-              </w:rPr>
-              <w:t>origin</w:t>
-            </w:r>
-          </w:p>
-        </w:tc>
-      </w:tr>
-      <w:tr>
-        <w:tc>
-          <w:tcPr>
-            <w:tcW w:w="5395" w:type="dxa"/>
-          </w:tcPr>
-          <w:p>
-            <w:pPr>
-              <w:rPr>
-                <w:b/>
-                <w:lang w:val="ru-RU"/>
-              </w:rPr>
-            </w:pPr>
+                <w:lang w:val="ru-RU"/>
+              </w:rPr>
+              <w:t>предыдущий коммит</w:t>
+            </w:r>
+            <w:r>
+              <w:rPr>
+                <w:b/>
+                <w:lang w:val="ru-RU"/>
+              </w:rPr>
+              <w:t>. Создать новый коммит на основе старого</w:t>
+            </w:r>
+          </w:p>
+        </w:tc>
+      </w:tr>
+      <w:tr>
+        <w:tc>
+          <w:tcPr>
+            <w:tcW w:w="5395" w:type="dxa"/>
+          </w:tcPr>
+          <w:p>
+            <w:pPr>
+              <w:rPr>
+                <w:b/>
+                <w:lang w:val="ru-RU"/>
+              </w:rPr>
+            </w:pPr>
+          </w:p>
+        </w:tc>
+        <w:tc>
+          <w:tcPr>
+            <w:tcW w:w="5395" w:type="dxa"/>
+          </w:tcPr>
+          <w:p>
+            <w:pPr>
+              <w:rPr>
+                <w:b/>
+                <w:lang w:val="ru-RU"/>
+              </w:rPr>
+            </w:pPr>
+          </w:p>
+        </w:tc>
+      </w:tr>
+      <w:tr>
+        <w:tc>
+          <w:tcPr>
+            <w:tcW w:w="5395" w:type="dxa"/>
+          </w:tcPr>
+          <w:p>
+            <w:pPr>
+              <w:rPr>
+                <w:b/>
+              </w:rPr>
+            </w:pPr>
+            <w:r>
+              <w:rPr>
+                <w:b/>
+              </w:rPr>
+              <w:t>$ git pull</w:t>
+            </w:r>
+          </w:p>
+        </w:tc>
+        <w:tc>
+          <w:tcPr>
+            <w:tcW w:w="5395" w:type="dxa"/>
+          </w:tcPr>
+          <w:p>
+            <w:pPr>
+              <w:rPr>
+                <w:b/>
+                <w:lang w:val="ru-RU"/>
+              </w:rPr>
+            </w:pPr>
+            <w:r>
+              <w:rPr>
+                <w:b/>
+                <w:lang w:val="ru-RU"/>
+              </w:rPr>
+              <w:t>Для получения обновлений с удалённого репо</w:t>
+            </w:r>
+          </w:p>
+        </w:tc>
+      </w:tr>
+      <w:tr>
+        <w:tc>
+          <w:tcPr>
+            <w:tcW w:w="5395" w:type="dxa"/>
+          </w:tcPr>
+          <w:p>
+            <w:pPr>
+              <w:rPr>
+                <w:b/>
+              </w:rPr>
+            </w:pPr>
+            <w:r>
+              <w:rPr>
+                <w:b/>
+              </w:rPr>
+              <w:t>$ git fetch --all</w:t>
+            </w:r>
+          </w:p>
+          <w:p>
+            <w:pPr>
+              <w:rPr>
+                <w:b/>
+              </w:rPr>
+            </w:pPr>
+            <w:r>
+              <w:rPr>
+                <w:b/>
+              </w:rPr>
+              <w:t>$ git reset -</w:t>
+            </w:r>
+            <w:r>
+              <w:rPr>
+                <w:b/>
+              </w:rPr>
+              <w:t>-</w:t>
+            </w:r>
+            <w:r>
+              <w:rPr>
+                <w:b/>
+              </w:rPr>
+              <w:t>hard github/master</w:t>
+            </w:r>
+          </w:p>
+        </w:tc>
+        <w:tc>
+          <w:tcPr>
+            <w:tcW w:w="5395" w:type="dxa"/>
+          </w:tcPr>
+          <w:p>
+            <w:pPr>
+              <w:rPr>
+                <w:b/>
+                <w:lang w:val="ru-RU"/>
+              </w:rPr>
+            </w:pPr>
+            <w:r>
+              <w:rPr>
+                <w:b/>
+                <w:lang w:val="ru-RU"/>
+              </w:rPr>
+              <w:t>Если вы изменили ваши локальные файлы, то команда git pull выдаст ошибку. Если вы уверены, что хотите перезаписать локальные файлы, файлами из удаленного репозитория то выполните команды</w:t>
+            </w:r>
+          </w:p>
+          <w:p>
+            <w:pPr>
+              <w:rPr>
+                <w:b/>
+                <w:lang w:val="ru-RU"/>
+              </w:rPr>
+            </w:pPr>
+            <w:r>
+              <w:rPr>
+                <w:b/>
+                <w:lang w:val="ru-RU"/>
+              </w:rPr>
+              <w:t>Вместо github подставьте название вашего удаленного репозитория, которое вы зарегистрировали командой git push -u.</w:t>
+            </w:r>
+          </w:p>
+        </w:tc>
+      </w:tr>
+      <w:tr>
+        <w:tc>
+          <w:tcPr>
+            <w:tcW w:w="5395" w:type="dxa"/>
+          </w:tcPr>
+          <w:p>
+            <w:pPr>
+              <w:rPr>
+                <w:b/>
+              </w:rPr>
+            </w:pPr>
+            <w:r>
+              <w:rPr>
+                <w:b/>
+              </w:rPr>
+              <w:t>$ git push</w:t>
+            </w:r>
+          </w:p>
+        </w:tc>
+        <w:tc>
+          <w:tcPr>
+            <w:tcW w:w="5395" w:type="dxa"/>
+          </w:tcPr>
+          <w:p>
+            <w:pPr>
+              <w:rPr>
+                <w:b/>
+                <w:lang w:val="ru-RU"/>
+              </w:rPr>
+            </w:pPr>
+            <w:r>
+              <w:rPr>
+                <w:b/>
+                <w:lang w:val="ru-RU"/>
+              </w:rPr>
+              <w:t>Выложить изменения на удалённый репо</w:t>
+            </w:r>
+          </w:p>
+        </w:tc>
+      </w:tr>
+      <w:tr>
+        <w:tc>
+          <w:tcPr>
+            <w:tcW w:w="5395" w:type="dxa"/>
+          </w:tcPr>
+          <w:p>
             <w:r>
               <w:rPr>
                 <w:b/>
               </w:rPr>
               <w:lastRenderedPageBreak/>
-              <w:t>$ git remote -v</w:t>
-            </w:r>
-          </w:p>
-        </w:tc>
-        <w:tc>
-          <w:tcPr>
-            <w:tcW w:w="5395" w:type="dxa"/>
-          </w:tcPr>
-          <w:p>
-            <w:pPr>
-              <w:rPr>
-                <w:b/>
-                <w:lang w:val="ru-RU"/>
-              </w:rPr>
-            </w:pPr>
-            <w:r>
-              <w:rPr>
-                <w:b/>
-                <w:lang w:val="ru-RU"/>
-              </w:rPr>
-              <w:t>Покажет полный путь до репозитория куда положить и до репозитория откуда взять</w:t>
-            </w:r>
-          </w:p>
-        </w:tc>
-      </w:tr>
-      <w:tr>
-        <w:tc>
-          <w:tcPr>
-            <w:tcW w:w="5395" w:type="dxa"/>
-          </w:tcPr>
-          <w:p>
-            <w:pPr>
-              <w:rPr>
-                <w:b/>
-                <w:lang w:val="ru-RU"/>
-              </w:rPr>
-            </w:pPr>
-          </w:p>
-        </w:tc>
-        <w:tc>
-          <w:tcPr>
-            <w:tcW w:w="5395" w:type="dxa"/>
-          </w:tcPr>
-          <w:p>
-            <w:pPr>
-              <w:rPr>
-                <w:b/>
-                <w:lang w:val="ru-RU"/>
-              </w:rPr>
-            </w:pPr>
-          </w:p>
-        </w:tc>
-      </w:tr>
-      <w:tr>
-        <w:tc>
-          <w:tcPr>
-            <w:tcW w:w="5395" w:type="dxa"/>
-          </w:tcPr>
-          <w:p>
-            <w:pPr>
-              <w:rPr>
-                <w:b/>
-              </w:rPr>
-            </w:pPr>
-            <w:r>
-              <w:rPr>
-                <w:b/>
-              </w:rPr>
-              <w:t>$ git push -u origin master</w:t>
-            </w:r>
-          </w:p>
-        </w:tc>
-        <w:tc>
-          <w:tcPr>
-            <w:tcW w:w="5395" w:type="dxa"/>
-          </w:tcPr>
-          <w:p>
-            <w:pPr>
-              <w:rPr>
-                <w:b/>
-                <w:lang w:val="ru-RU"/>
-              </w:rPr>
-            </w:pPr>
-            <w:r>
-              <w:rPr>
-                <w:b/>
-                <w:lang w:val="ru-RU"/>
-              </w:rPr>
-              <w:t xml:space="preserve">Отправляем в репо </w:t>
-            </w:r>
-            <w:r>
-              <w:rPr>
-                <w:b/>
-                <w:lang w:val="ru-RU"/>
-              </w:rPr>
-              <w:t>“</w:t>
-            </w:r>
-            <w:r>
-              <w:rPr>
-                <w:b/>
-              </w:rPr>
-              <w:t>origin</w:t>
-            </w:r>
-            <w:r>
-              <w:rPr>
-                <w:b/>
-                <w:lang w:val="ru-RU"/>
-              </w:rPr>
-              <w:t xml:space="preserve">” </w:t>
-            </w:r>
-            <w:r>
-              <w:rPr>
-                <w:b/>
-                <w:lang w:val="ru-RU"/>
-              </w:rPr>
-              <w:t xml:space="preserve">в ветку </w:t>
-            </w:r>
-            <w:r>
-              <w:rPr>
-                <w:b/>
-                <w:lang w:val="ru-RU"/>
-              </w:rPr>
-              <w:t>“</w:t>
-            </w:r>
-            <w:r>
-              <w:rPr>
-                <w:b/>
-              </w:rPr>
-              <w:t>master</w:t>
-            </w:r>
-            <w:r>
-              <w:rPr>
-                <w:b/>
-                <w:lang w:val="ru-RU"/>
-              </w:rPr>
-              <w:t>”</w:t>
-            </w:r>
-            <w:r>
-              <w:rPr>
-                <w:b/>
-                <w:lang w:val="ru-RU"/>
-              </w:rPr>
-              <w:t xml:space="preserve"> коммиты. </w:t>
-            </w:r>
-            <w:r>
-              <w:rPr>
-                <w:b/>
-                <w:lang w:val="ru-RU"/>
-              </w:rPr>
-              <w:t>-</w:t>
-            </w:r>
-            <w:r>
-              <w:rPr>
-                <w:b/>
-              </w:rPr>
-              <w:t>u</w:t>
-            </w:r>
-            <w:r>
-              <w:rPr>
-                <w:b/>
-                <w:lang w:val="ru-RU"/>
-              </w:rPr>
-              <w:t xml:space="preserve"> </w:t>
-            </w:r>
-            <w:r>
-              <w:rPr>
-                <w:b/>
-                <w:lang w:val="ru-RU"/>
-              </w:rPr>
-              <w:t>–</w:t>
-            </w:r>
-            <w:r>
-              <w:rPr>
-                <w:b/>
-                <w:lang w:val="ru-RU"/>
-              </w:rPr>
-              <w:t xml:space="preserve"> </w:t>
-            </w:r>
-            <w:r>
-              <w:rPr>
-                <w:b/>
-                <w:lang w:val="ru-RU"/>
-              </w:rPr>
-              <w:t>указывает на направление коммитов в дальнейшем по-умолчанию, т.е. впредь имя репо и ветки указывать не надо будет.</w:t>
-            </w:r>
-          </w:p>
-        </w:tc>
-      </w:tr>
-      <w:tr>
-        <w:tc>
-          <w:tcPr>
-            <w:tcW w:w="5395" w:type="dxa"/>
-          </w:tcPr>
-          <w:p>
-            <w:pPr>
-              <w:rPr>
-                <w:b/>
-              </w:rPr>
-            </w:pPr>
-            <w:r>
-              <w:rPr>
-                <w:b/>
-              </w:rPr>
-              <w:t>$ git checkout -b new_f</w:t>
-            </w:r>
-          </w:p>
-        </w:tc>
-        <w:tc>
-          <w:tcPr>
-            <w:tcW w:w="5395" w:type="dxa"/>
-          </w:tcPr>
-          <w:p>
-            <w:pPr>
-              <w:rPr>
-                <w:b/>
-                <w:lang w:val="ru-RU"/>
-              </w:rPr>
-            </w:pPr>
-            <w:r>
-              <w:rPr>
-                <w:b/>
-                <w:lang w:val="ru-RU"/>
-              </w:rPr>
-              <w:t>Создаём новую ветку и переходим в нее</w:t>
-            </w:r>
-          </w:p>
-        </w:tc>
-      </w:tr>
-      <w:tr>
-        <w:tc>
-          <w:tcPr>
-            <w:tcW w:w="5395" w:type="dxa"/>
-          </w:tcPr>
-          <w:p>
-            <w:pPr>
-              <w:rPr>
-                <w:b/>
-              </w:rPr>
-            </w:pPr>
-            <w:r>
-              <w:rPr>
-                <w:b/>
-              </w:rPr>
-              <w:t>$ git branch</w:t>
-            </w:r>
-            <w:r>
-              <w:rPr>
-                <w:b/>
-                <w:lang w:val="ru-RU"/>
-              </w:rPr>
-              <w:t xml:space="preserve"> </w:t>
-            </w:r>
-            <w:r>
-              <w:rPr>
-                <w:b/>
-              </w:rPr>
-              <w:t>-a</w:t>
-            </w:r>
-          </w:p>
-        </w:tc>
-        <w:tc>
-          <w:tcPr>
-            <w:tcW w:w="5395" w:type="dxa"/>
-          </w:tcPr>
-          <w:p>
-            <w:pPr>
-              <w:rPr>
-                <w:b/>
-                <w:lang w:val="ru-RU"/>
-              </w:rPr>
-            </w:pPr>
-            <w:r>
-              <w:rPr>
-                <w:b/>
-                <w:lang w:val="ru-RU"/>
-              </w:rPr>
-              <w:t>Показать какие ветки есть в репо.</w:t>
-            </w:r>
-          </w:p>
-        </w:tc>
-      </w:tr>
-      <w:tr>
-        <w:tc>
-          <w:tcPr>
-            <w:tcW w:w="5395" w:type="dxa"/>
-          </w:tcPr>
-          <w:p>
-            <w:pPr>
-              <w:rPr>
-                <w:b/>
-              </w:rPr>
-            </w:pPr>
-            <w:r>
-              <w:rPr>
-                <w:b/>
-              </w:rPr>
-              <w:t>$ git branch</w:t>
-            </w:r>
-          </w:p>
-          <w:p>
-            <w:pPr>
-              <w:rPr>
-                <w:b/>
-              </w:rPr>
-            </w:pPr>
-            <w:r>
-              <w:rPr>
-                <w:b/>
-              </w:rPr>
-              <w:t xml:space="preserve">           </w:t>
-            </w:r>
-            <w:r>
-              <w:rPr>
-                <w:b/>
-              </w:rPr>
-              <w:t>master</w:t>
-            </w:r>
-          </w:p>
-          <w:p>
-            <w:pPr>
-              <w:rPr>
-                <w:b/>
-              </w:rPr>
-            </w:pPr>
-            <w:r>
-              <w:rPr>
-                <w:b/>
-              </w:rPr>
-              <w:t xml:space="preserve">          </w:t>
-            </w:r>
-            <w:r>
-              <w:rPr>
-                <w:b/>
-                <w:color w:val="70AD47" w:themeColor="accent6"/>
-              </w:rPr>
-              <w:t>*new_f</w:t>
-            </w:r>
-          </w:p>
-        </w:tc>
-        <w:tc>
-          <w:tcPr>
-            <w:tcW w:w="5395" w:type="dxa"/>
-          </w:tcPr>
-          <w:p>
-            <w:pPr>
-              <w:rPr>
-                <w:b/>
-                <w:lang w:val="ru-RU"/>
-              </w:rPr>
-            </w:pPr>
-            <w:r>
-              <w:rPr>
-                <w:b/>
-                <w:lang w:val="ru-RU"/>
-              </w:rPr>
-              <w:t>Показать какие ветки есть в репо.</w:t>
-            </w:r>
-          </w:p>
-          <w:p>
-            <w:pPr>
-              <w:rPr>
-                <w:b/>
-                <w:lang w:val="ru-RU"/>
-              </w:rPr>
-            </w:pPr>
-            <w:r>
-              <w:rPr>
-                <w:b/>
-                <w:lang w:val="ru-RU"/>
-              </w:rPr>
-              <w:t xml:space="preserve">Ветка </w:t>
-            </w:r>
-            <w:r>
-              <w:rPr>
-                <w:b/>
-              </w:rPr>
-              <w:t>master</w:t>
-            </w:r>
-          </w:p>
-          <w:p>
-            <w:pPr>
-              <w:rPr>
-                <w:b/>
-                <w:lang w:val="ru-RU"/>
-              </w:rPr>
-            </w:pPr>
-            <w:r>
-              <w:rPr>
-                <w:b/>
-                <w:lang w:val="ru-RU"/>
-              </w:rPr>
-              <w:t>Новая ветка в которой мы находимся</w:t>
-            </w:r>
-          </w:p>
-        </w:tc>
-      </w:tr>
-      <w:tr>
-        <w:tc>
-          <w:tcPr>
-            <w:tcW w:w="5395" w:type="dxa"/>
-          </w:tcPr>
-          <w:p>
-            <w:pPr>
-              <w:rPr>
-                <w:b/>
-              </w:rPr>
-            </w:pPr>
-            <w:r>
-              <w:rPr>
-                <w:b/>
-              </w:rPr>
-              <w:t>$ git branch new_f2</w:t>
-            </w:r>
-          </w:p>
-        </w:tc>
-        <w:tc>
-          <w:tcPr>
-            <w:tcW w:w="5395" w:type="dxa"/>
-          </w:tcPr>
-          <w:p>
-            <w:pPr>
-              <w:rPr>
-                <w:b/>
-                <w:lang w:val="ru-RU"/>
-              </w:rPr>
-            </w:pPr>
-            <w:r>
-              <w:rPr>
-                <w:b/>
-                <w:lang w:val="ru-RU"/>
-              </w:rPr>
-              <w:t>Создать новую ветку но не переходим на нее</w:t>
-            </w:r>
-          </w:p>
-        </w:tc>
-      </w:tr>
-      <w:tr>
-        <w:tc>
-          <w:tcPr>
-            <w:tcW w:w="5395" w:type="dxa"/>
-          </w:tcPr>
-          <w:p>
-            <w:pPr>
-              <w:rPr>
-                <w:b/>
-              </w:rPr>
-            </w:pPr>
-            <w:r>
-              <w:rPr>
-                <w:b/>
-              </w:rPr>
-              <w:t>$ git branch -v</w:t>
-            </w:r>
-          </w:p>
-        </w:tc>
-        <w:tc>
-          <w:tcPr>
-            <w:tcW w:w="5395" w:type="dxa"/>
-          </w:tcPr>
-          <w:p>
-            <w:pPr>
-              <w:rPr>
-                <w:b/>
-                <w:lang w:val="ru-RU"/>
-              </w:rPr>
-            </w:pPr>
-            <w:r>
-              <w:rPr>
-                <w:b/>
-                <w:lang w:val="ru-RU"/>
-              </w:rPr>
-              <w:t>Более детальный просмотр наличия веток</w:t>
-            </w:r>
-          </w:p>
-        </w:tc>
-      </w:tr>
-      <w:tr>
-        <w:tc>
-          <w:tcPr>
-            <w:tcW w:w="5395" w:type="dxa"/>
-          </w:tcPr>
-          <w:p>
-            <w:pPr>
-              <w:rPr>
-                <w:b/>
-              </w:rPr>
-            </w:pPr>
-            <w:r>
-              <w:rPr>
-                <w:b/>
-              </w:rPr>
-              <w:t>$ git checkout new_f2</w:t>
-            </w:r>
-          </w:p>
-        </w:tc>
-        <w:tc>
-          <w:tcPr>
-            <w:tcW w:w="5395" w:type="dxa"/>
-          </w:tcPr>
-          <w:p>
-            <w:pPr>
-              <w:rPr>
-                <w:b/>
-                <w:lang w:val="ru-RU"/>
-              </w:rPr>
-            </w:pPr>
-            <w:r>
-              <w:rPr>
-                <w:b/>
-                <w:lang w:val="ru-RU"/>
-              </w:rPr>
-              <w:t xml:space="preserve">Переключиться на ветку под названием </w:t>
-            </w:r>
-            <w:r>
-              <w:rPr>
-                <w:b/>
-              </w:rPr>
-              <w:t>new</w:t>
-            </w:r>
-            <w:r>
-              <w:rPr>
-                <w:b/>
-                <w:lang w:val="ru-RU"/>
-              </w:rPr>
-              <w:t>_</w:t>
+              <w:t>$ git push</w:t>
+            </w:r>
+            <w:r>
+              <w:rPr>
+                <w:b/>
+                <w:lang w:val="ru-RU"/>
+              </w:rPr>
+              <w:t xml:space="preserve"> -</w:t>
             </w:r>
             <w:r>
               <w:rPr>
@@ -2294,275 +3369,500 @@
               </w:rPr>
               <w:t>f</w:t>
             </w:r>
-            <w:r>
-              <w:rPr>
-                <w:b/>
-                <w:lang w:val="ru-RU"/>
-              </w:rPr>
-              <w:t>2</w:t>
-            </w:r>
-          </w:p>
-        </w:tc>
-      </w:tr>
-      <w:tr>
-        <w:tc>
-          <w:tcPr>
-            <w:tcW w:w="5395" w:type="dxa"/>
-          </w:tcPr>
-          <w:p>
-            <w:pPr>
-              <w:rPr>
-                <w:b/>
-              </w:rPr>
-            </w:pPr>
-            <w:r>
-              <w:rPr>
-                <w:b/>
-              </w:rPr>
-              <w:t>$ git reset file.exm</w:t>
-            </w:r>
-          </w:p>
-        </w:tc>
-        <w:tc>
-          <w:tcPr>
-            <w:tcW w:w="5395" w:type="dxa"/>
-          </w:tcPr>
-          <w:p>
-            <w:pPr>
-              <w:rPr>
-                <w:b/>
-                <w:lang w:val="ru-RU"/>
-              </w:rPr>
-            </w:pPr>
-            <w:r>
-              <w:rPr>
-                <w:b/>
-                <w:lang w:val="ru-RU"/>
-              </w:rPr>
-              <w:t>Удалить приготовленный к коммиту файл</w:t>
-            </w:r>
-            <w:r>
-              <w:rPr>
-                <w:b/>
-                <w:lang w:val="ru-RU"/>
-              </w:rPr>
-              <w:t xml:space="preserve"> </w:t>
-            </w:r>
-            <w:r>
-              <w:rPr>
-                <w:b/>
-                <w:lang w:val="ru-RU"/>
-              </w:rPr>
-              <w:t xml:space="preserve">(проиндексированный) из </w:t>
-            </w:r>
-            <w:r>
-              <w:rPr>
-                <w:b/>
-              </w:rPr>
-              <w:t>staging</w:t>
-            </w:r>
-            <w:r>
-              <w:rPr>
-                <w:b/>
-                <w:lang w:val="ru-RU"/>
-              </w:rPr>
-              <w:t xml:space="preserve"> </w:t>
-            </w:r>
-            <w:r>
-              <w:rPr>
-                <w:b/>
-              </w:rPr>
-              <w:t>area</w:t>
-            </w:r>
-          </w:p>
-        </w:tc>
-      </w:tr>
-      <w:tr>
-        <w:tc>
-          <w:tcPr>
-            <w:tcW w:w="5395" w:type="dxa"/>
-          </w:tcPr>
-          <w:p>
-            <w:pPr>
-              <w:rPr>
-                <w:b/>
-              </w:rPr>
-            </w:pPr>
-            <w:r>
-              <w:rPr>
-                <w:b/>
-              </w:rPr>
-              <w:t>$ git reset</w:t>
-            </w:r>
-          </w:p>
-        </w:tc>
-        <w:tc>
-          <w:tcPr>
-            <w:tcW w:w="5395" w:type="dxa"/>
-          </w:tcPr>
-          <w:p>
-            <w:pPr>
-              <w:rPr>
-                <w:b/>
-                <w:lang w:val="ru-RU"/>
-              </w:rPr>
-            </w:pPr>
-            <w:r>
-              <w:rPr>
-                <w:b/>
-                <w:lang w:val="ru-RU"/>
-              </w:rPr>
-              <w:t>Удалить все файлы (проиндексированные) приготовленные к коммиту</w:t>
-            </w:r>
-          </w:p>
-        </w:tc>
-      </w:tr>
-      <w:tr>
-        <w:tc>
-          <w:tcPr>
-            <w:tcW w:w="5395" w:type="dxa"/>
-          </w:tcPr>
-          <w:p>
-            <w:pPr>
-              <w:rPr>
-                <w:b/>
-              </w:rPr>
-            </w:pPr>
-            <w:r>
-              <w:rPr>
-                <w:b/>
-              </w:rPr>
-              <w:t xml:space="preserve">$ git </w:t>
-            </w:r>
-            <w:r>
-              <w:rPr>
-                <w:b/>
-              </w:rPr>
-              <w:t>clone http</w:t>
-            </w:r>
-          </w:p>
-        </w:tc>
-        <w:tc>
-          <w:tcPr>
-            <w:tcW w:w="5395" w:type="dxa"/>
-          </w:tcPr>
-          <w:p>
-            <w:pPr>
-              <w:rPr>
-                <w:b/>
-                <w:lang w:val="ru-RU"/>
-              </w:rPr>
-            </w:pPr>
-            <w:r>
-              <w:rPr>
-                <w:b/>
-                <w:lang w:val="ru-RU"/>
-              </w:rPr>
-              <w:t>К</w:t>
-            </w:r>
-            <w:r>
-              <w:rPr>
-                <w:b/>
-                <w:lang w:val="ru-RU"/>
-              </w:rPr>
-              <w:t>лонирует удаленный репо на комп в выбранной дирректории</w:t>
-            </w:r>
-          </w:p>
-        </w:tc>
-      </w:tr>
-      <w:tr>
-        <w:tc>
-          <w:tcPr>
-            <w:tcW w:w="5395" w:type="dxa"/>
-          </w:tcPr>
-          <w:p>
-            <w:pPr>
-              <w:rPr>
-                <w:b/>
-              </w:rPr>
-            </w:pPr>
-            <w:r>
-              <w:rPr>
-                <w:b/>
-              </w:rPr>
-              <w:t xml:space="preserve">$ git checkout </w:t>
-            </w:r>
-            <w:r>
-              <w:rPr>
-                <w:i/>
-              </w:rPr>
-              <w:t>copy/paste commit Nr from github</w:t>
-            </w:r>
-          </w:p>
-        </w:tc>
-        <w:tc>
-          <w:tcPr>
-            <w:tcW w:w="5395" w:type="dxa"/>
-          </w:tcPr>
-          <w:p>
-            <w:pPr>
-              <w:rPr>
-                <w:b/>
-                <w:lang w:val="ru-RU"/>
-              </w:rPr>
-            </w:pPr>
-            <w:r>
-              <w:rPr>
-                <w:b/>
-                <w:lang w:val="ru-RU"/>
-              </w:rPr>
-              <w:t>Возврат по номеру коммита</w:t>
-            </w:r>
-          </w:p>
-        </w:tc>
-      </w:tr>
-      <w:tr>
-        <w:tc>
-          <w:tcPr>
-            <w:tcW w:w="5395" w:type="dxa"/>
-          </w:tcPr>
-          <w:p>
-            <w:pPr>
-              <w:rPr>
-                <w:b/>
-              </w:rPr>
-            </w:pPr>
-          </w:p>
-        </w:tc>
-        <w:tc>
-          <w:tcPr>
-            <w:tcW w:w="5395" w:type="dxa"/>
-          </w:tcPr>
-          <w:p>
-            <w:pPr>
-              <w:rPr>
-                <w:b/>
-              </w:rPr>
-            </w:pPr>
-          </w:p>
-        </w:tc>
-      </w:tr>
-      <w:tr>
-        <w:tc>
-          <w:tcPr>
-            <w:tcW w:w="5395" w:type="dxa"/>
-          </w:tcPr>
-          <w:p>
-            <w:pPr>
-              <w:rPr>
-                <w:b/>
-              </w:rPr>
-            </w:pPr>
-          </w:p>
-        </w:tc>
-        <w:tc>
-          <w:tcPr>
-            <w:tcW w:w="5395" w:type="dxa"/>
-          </w:tcPr>
-          <w:p>
-            <w:pPr>
-              <w:rPr>
-                <w:b/>
+          </w:p>
+        </w:tc>
+        <w:tc>
+          <w:tcPr>
+            <w:tcW w:w="5395" w:type="dxa"/>
+          </w:tcPr>
+          <w:p>
+            <w:pPr>
+              <w:rPr>
+                <w:b/>
+                <w:lang w:val="ru-RU"/>
+              </w:rPr>
+            </w:pPr>
+            <w:r>
+              <w:rPr>
+                <w:b/>
+                <w:lang w:val="ru-RU"/>
+              </w:rPr>
+              <w:t>В случае, если в удаленном репозитории лежат файлы с версией более новой, чем у вас в локальном, то команда git push выдаст ошибку. Если вы уверены, что хотите перезаписать файлы в удаленном репозитории несмотря на конфликт версий</w:t>
+            </w:r>
+          </w:p>
+        </w:tc>
+      </w:tr>
+      <w:tr>
+        <w:tc>
+          <w:tcPr>
+            <w:tcW w:w="5395" w:type="dxa"/>
+          </w:tcPr>
+          <w:p>
+            <w:pPr>
+              <w:rPr>
+                <w:b/>
+                <w:lang w:val="ru-RU"/>
+              </w:rPr>
+            </w:pPr>
+          </w:p>
+        </w:tc>
+        <w:tc>
+          <w:tcPr>
+            <w:tcW w:w="5395" w:type="dxa"/>
+          </w:tcPr>
+          <w:p>
+            <w:pPr>
+              <w:rPr>
+                <w:b/>
+                <w:lang w:val="ru-RU"/>
+              </w:rPr>
+            </w:pPr>
+          </w:p>
+        </w:tc>
+      </w:tr>
+      <w:tr>
+        <w:tc>
+          <w:tcPr>
+            <w:tcW w:w="5395" w:type="dxa"/>
+          </w:tcPr>
+          <w:p>
+            <w:pPr>
+              <w:rPr>
+                <w:b/>
+                <w:lang w:val="ru-RU"/>
+              </w:rPr>
+            </w:pPr>
+          </w:p>
+        </w:tc>
+        <w:tc>
+          <w:tcPr>
+            <w:tcW w:w="5395" w:type="dxa"/>
+          </w:tcPr>
+          <w:p>
+            <w:pPr>
+              <w:rPr>
+                <w:b/>
+                <w:lang w:val="ru-RU"/>
+              </w:rPr>
+            </w:pPr>
+          </w:p>
+        </w:tc>
+      </w:tr>
+      <w:tr>
+        <w:tc>
+          <w:tcPr>
+            <w:tcW w:w="5395" w:type="dxa"/>
+          </w:tcPr>
+          <w:p>
+            <w:pPr>
+              <w:rPr>
+                <w:b/>
+                <w:lang w:val="ru-RU"/>
+              </w:rPr>
+            </w:pPr>
+          </w:p>
+        </w:tc>
+        <w:tc>
+          <w:tcPr>
+            <w:tcW w:w="5395" w:type="dxa"/>
+          </w:tcPr>
+          <w:p>
+            <w:pPr>
+              <w:rPr>
+                <w:b/>
+                <w:lang w:val="ru-RU"/>
+              </w:rPr>
+            </w:pPr>
+          </w:p>
+        </w:tc>
+      </w:tr>
+      <w:tr>
+        <w:tc>
+          <w:tcPr>
+            <w:tcW w:w="5395" w:type="dxa"/>
+          </w:tcPr>
+          <w:p>
+            <w:pPr>
+              <w:rPr>
+                <w:b/>
+                <w:lang w:val="ru-RU"/>
+              </w:rPr>
+            </w:pPr>
+          </w:p>
+        </w:tc>
+        <w:tc>
+          <w:tcPr>
+            <w:tcW w:w="5395" w:type="dxa"/>
+          </w:tcPr>
+          <w:p>
+            <w:pPr>
+              <w:rPr>
+                <w:b/>
+                <w:lang w:val="ru-RU"/>
+              </w:rPr>
+            </w:pPr>
+          </w:p>
+        </w:tc>
+      </w:tr>
+      <w:tr>
+        <w:tc>
+          <w:tcPr>
+            <w:tcW w:w="5395" w:type="dxa"/>
+          </w:tcPr>
+          <w:p>
+            <w:pPr>
+              <w:rPr>
+                <w:b/>
+                <w:lang w:val="ru-RU"/>
+              </w:rPr>
+            </w:pPr>
+          </w:p>
+        </w:tc>
+        <w:tc>
+          <w:tcPr>
+            <w:tcW w:w="5395" w:type="dxa"/>
+          </w:tcPr>
+          <w:p>
+            <w:pPr>
+              <w:rPr>
+                <w:b/>
+                <w:lang w:val="ru-RU"/>
+              </w:rPr>
+            </w:pPr>
+          </w:p>
+        </w:tc>
+      </w:tr>
+      <w:tr>
+        <w:tc>
+          <w:tcPr>
+            <w:tcW w:w="5395" w:type="dxa"/>
+          </w:tcPr>
+          <w:p>
+            <w:pPr>
+              <w:rPr>
+                <w:b/>
+                <w:lang w:val="ru-RU"/>
+              </w:rPr>
+            </w:pPr>
+          </w:p>
+        </w:tc>
+        <w:tc>
+          <w:tcPr>
+            <w:tcW w:w="5395" w:type="dxa"/>
+          </w:tcPr>
+          <w:p>
+            <w:pPr>
+              <w:rPr>
+                <w:b/>
+                <w:lang w:val="ru-RU"/>
+              </w:rPr>
+            </w:pPr>
+          </w:p>
+        </w:tc>
+      </w:tr>
+      <w:tr>
+        <w:tc>
+          <w:tcPr>
+            <w:tcW w:w="5395" w:type="dxa"/>
+          </w:tcPr>
+          <w:p>
+            <w:pPr>
+              <w:rPr>
+                <w:b/>
+                <w:lang w:val="ru-RU"/>
+              </w:rPr>
+            </w:pPr>
+          </w:p>
+        </w:tc>
+        <w:tc>
+          <w:tcPr>
+            <w:tcW w:w="5395" w:type="dxa"/>
+          </w:tcPr>
+          <w:p>
+            <w:pPr>
+              <w:rPr>
+                <w:b/>
+                <w:lang w:val="ru-RU"/>
+              </w:rPr>
+            </w:pPr>
+          </w:p>
+        </w:tc>
+      </w:tr>
+      <w:tr>
+        <w:tc>
+          <w:tcPr>
+            <w:tcW w:w="5395" w:type="dxa"/>
+          </w:tcPr>
+          <w:p>
+            <w:pPr>
+              <w:rPr>
+                <w:b/>
+                <w:lang w:val="ru-RU"/>
+              </w:rPr>
+            </w:pPr>
+          </w:p>
+        </w:tc>
+        <w:tc>
+          <w:tcPr>
+            <w:tcW w:w="5395" w:type="dxa"/>
+          </w:tcPr>
+          <w:p>
+            <w:pPr>
+              <w:rPr>
+                <w:b/>
+                <w:lang w:val="ru-RU"/>
+              </w:rPr>
+            </w:pPr>
+          </w:p>
+        </w:tc>
+      </w:tr>
+      <w:tr>
+        <w:tc>
+          <w:tcPr>
+            <w:tcW w:w="5395" w:type="dxa"/>
+          </w:tcPr>
+          <w:p>
+            <w:pPr>
+              <w:rPr>
+                <w:b/>
+                <w:lang w:val="ru-RU"/>
+              </w:rPr>
+            </w:pPr>
+          </w:p>
+        </w:tc>
+        <w:tc>
+          <w:tcPr>
+            <w:tcW w:w="5395" w:type="dxa"/>
+          </w:tcPr>
+          <w:p>
+            <w:pPr>
+              <w:rPr>
+                <w:b/>
+                <w:lang w:val="ru-RU"/>
+              </w:rPr>
+            </w:pPr>
+          </w:p>
+        </w:tc>
+      </w:tr>
+      <w:tr>
+        <w:tc>
+          <w:tcPr>
+            <w:tcW w:w="5395" w:type="dxa"/>
+          </w:tcPr>
+          <w:p>
+            <w:pPr>
+              <w:rPr>
+                <w:b/>
+                <w:lang w:val="ru-RU"/>
+              </w:rPr>
+            </w:pPr>
+          </w:p>
+        </w:tc>
+        <w:tc>
+          <w:tcPr>
+            <w:tcW w:w="5395" w:type="dxa"/>
+          </w:tcPr>
+          <w:p>
+            <w:pPr>
+              <w:rPr>
+                <w:b/>
+                <w:lang w:val="ru-RU"/>
+              </w:rPr>
+            </w:pPr>
+          </w:p>
+        </w:tc>
+      </w:tr>
+      <w:tr>
+        <w:tc>
+          <w:tcPr>
+            <w:tcW w:w="5395" w:type="dxa"/>
+          </w:tcPr>
+          <w:p>
+            <w:pPr>
+              <w:rPr>
+                <w:b/>
+                <w:lang w:val="ru-RU"/>
+              </w:rPr>
+            </w:pPr>
+          </w:p>
+        </w:tc>
+        <w:tc>
+          <w:tcPr>
+            <w:tcW w:w="5395" w:type="dxa"/>
+          </w:tcPr>
+          <w:p>
+            <w:pPr>
+              <w:rPr>
+                <w:b/>
+                <w:lang w:val="ru-RU"/>
+              </w:rPr>
+            </w:pPr>
+          </w:p>
+        </w:tc>
+      </w:tr>
+      <w:tr>
+        <w:tc>
+          <w:tcPr>
+            <w:tcW w:w="5395" w:type="dxa"/>
+          </w:tcPr>
+          <w:p>
+            <w:pPr>
+              <w:rPr>
+                <w:b/>
+                <w:lang w:val="ru-RU"/>
+              </w:rPr>
+            </w:pPr>
+          </w:p>
+        </w:tc>
+        <w:tc>
+          <w:tcPr>
+            <w:tcW w:w="5395" w:type="dxa"/>
+          </w:tcPr>
+          <w:p>
+            <w:pPr>
+              <w:rPr>
+                <w:b/>
+                <w:lang w:val="ru-RU"/>
+              </w:rPr>
+            </w:pPr>
+          </w:p>
+        </w:tc>
+      </w:tr>
+      <w:tr>
+        <w:tc>
+          <w:tcPr>
+            <w:tcW w:w="5395" w:type="dxa"/>
+          </w:tcPr>
+          <w:p>
+            <w:pPr>
+              <w:rPr>
+                <w:b/>
+                <w:lang w:val="ru-RU"/>
+              </w:rPr>
+            </w:pPr>
+          </w:p>
+        </w:tc>
+        <w:tc>
+          <w:tcPr>
+            <w:tcW w:w="5395" w:type="dxa"/>
+          </w:tcPr>
+          <w:p>
+            <w:pPr>
+              <w:rPr>
+                <w:b/>
+                <w:lang w:val="ru-RU"/>
+              </w:rPr>
+            </w:pPr>
+          </w:p>
+        </w:tc>
+      </w:tr>
+      <w:tr>
+        <w:tc>
+          <w:tcPr>
+            <w:tcW w:w="5395" w:type="dxa"/>
+          </w:tcPr>
+          <w:p>
+            <w:pPr>
+              <w:rPr>
+                <w:b/>
+                <w:lang w:val="ru-RU"/>
+              </w:rPr>
+            </w:pPr>
+          </w:p>
+        </w:tc>
+        <w:tc>
+          <w:tcPr>
+            <w:tcW w:w="5395" w:type="dxa"/>
+          </w:tcPr>
+          <w:p>
+            <w:pPr>
+              <w:rPr>
+                <w:b/>
+                <w:lang w:val="ru-RU"/>
+              </w:rPr>
+            </w:pPr>
+          </w:p>
+        </w:tc>
+      </w:tr>
+      <w:tr>
+        <w:tc>
+          <w:tcPr>
+            <w:tcW w:w="5395" w:type="dxa"/>
+          </w:tcPr>
+          <w:p>
+            <w:pPr>
+              <w:rPr>
+                <w:b/>
+                <w:lang w:val="ru-RU"/>
+              </w:rPr>
+            </w:pPr>
+          </w:p>
+        </w:tc>
+        <w:tc>
+          <w:tcPr>
+            <w:tcW w:w="5395" w:type="dxa"/>
+          </w:tcPr>
+          <w:p>
+            <w:pPr>
+              <w:rPr>
+                <w:b/>
+                <w:lang w:val="ru-RU"/>
+              </w:rPr>
+            </w:pPr>
+          </w:p>
+        </w:tc>
+      </w:tr>
+      <w:tr>
+        <w:tc>
+          <w:tcPr>
+            <w:tcW w:w="5395" w:type="dxa"/>
+          </w:tcPr>
+          <w:p>
+            <w:pPr>
+              <w:rPr>
+                <w:b/>
+                <w:lang w:val="ru-RU"/>
+              </w:rPr>
+            </w:pPr>
+          </w:p>
+        </w:tc>
+        <w:tc>
+          <w:tcPr>
+            <w:tcW w:w="5395" w:type="dxa"/>
+          </w:tcPr>
+          <w:p>
+            <w:pPr>
+              <w:rPr>
+                <w:b/>
+                <w:lang w:val="ru-RU"/>
+              </w:rPr>
+            </w:pPr>
+          </w:p>
+        </w:tc>
+      </w:tr>
+      <w:tr>
+        <w:tc>
+          <w:tcPr>
+            <w:tcW w:w="5395" w:type="dxa"/>
+          </w:tcPr>
+          <w:p>
+            <w:pPr>
+              <w:rPr>
+                <w:b/>
+                <w:lang w:val="ru-RU"/>
+              </w:rPr>
+            </w:pPr>
+          </w:p>
+        </w:tc>
+        <w:tc>
+          <w:tcPr>
+            <w:tcW w:w="5395" w:type="dxa"/>
+          </w:tcPr>
+          <w:p>
+            <w:pPr>
+              <w:rPr>
+                <w:b/>
+                <w:lang w:val="ru-RU"/>
               </w:rPr>
             </w:pPr>
           </w:p>
@@ -2573,6 +3873,7 @@
       <w:pPr>
         <w:rPr>
           <w:b/>
+          <w:lang w:val="ru-RU"/>
         </w:rPr>
       </w:pPr>
     </w:p>

</xml_diff>